<commit_message>
Updated Posted Sales Invoice Report Extension and layout.
</commit_message>
<xml_diff>
--- a/StandardSalesInvoiceExtended.docx
+++ b/StandardSalesInvoiceExtended.docx
@@ -1,6 +1,6 @@
 
 <file path=word/document.xml><?xml version="1.0" encoding="utf-8"?>
-<w:document xmlns:wpc="http://schemas.microsoft.com/office/word/2010/wordprocessingCanvas" xmlns:cx="http://schemas.microsoft.com/office/drawing/2014/chartex" xmlns:cx1="http://schemas.microsoft.com/office/drawing/2015/9/8/chartex" xmlns:cx2="http://schemas.microsoft.com/office/drawing/2015/10/21/chartex" xmlns:cx3="http://schemas.microsoft.com/office/drawing/2016/5/9/chartex" xmlns:cx4="http://schemas.microsoft.com/office/drawing/2016/5/10/chartex" xmlns:cx5="http://schemas.microsoft.com/office/drawing/2016/5/11/chartex" xmlns:cx6="http://schemas.microsoft.com/office/drawing/2016/5/12/chartex" xmlns:cx7="http://schemas.microsoft.com/office/drawing/2016/5/13/chartex" xmlns:cx8="http://schemas.microsoft.com/office/drawing/2016/5/14/chartex" xmlns:mc="http://schemas.openxmlformats.org/markup-compatibility/2006" xmlns:aink="http://schemas.microsoft.com/office/drawing/2016/ink" xmlns:am3d="http://schemas.microsoft.com/office/drawing/2017/model3d" xmlns:o="urn:schemas-microsoft-com:office:office" xmlns:r="http://schemas.openxmlformats.org/officeDocument/2006/relationships" xmlns:m="http://schemas.openxmlformats.org/officeDocument/2006/math" xmlns:v="urn:schemas-microsoft-com:vml" xmlns:wp14="http://schemas.microsoft.com/office/word/2010/wordprocessingDrawing" xmlns:wp="http://schemas.openxmlformats.org/drawingml/2006/wordprocessingDrawing" xmlns:w10="urn:schemas-microsoft-com:office:word" xmlns:w="http://schemas.openxmlformats.org/wordprocessingml/2006/main" xmlns:w14="http://schemas.microsoft.com/office/word/2010/wordml" xmlns:w15="http://schemas.microsoft.com/office/word/2012/wordml" xmlns:w16cex="http://schemas.microsoft.com/office/word/2018/wordml/cex" xmlns:w16cid="http://schemas.microsoft.com/office/word/2016/wordml/cid" xmlns:w16="http://schemas.microsoft.com/office/word/2018/wordml" xmlns:w16sdtdh="http://schemas.microsoft.com/office/word/2020/wordml/sdtdatahash" xmlns:w16se="http://schemas.microsoft.com/office/word/2015/wordml/symex" xmlns:wpg="http://schemas.microsoft.com/office/word/2010/wordprocessingGroup" xmlns:wpi="http://schemas.microsoft.com/office/word/2010/wordprocessingInk" xmlns:wne="http://schemas.microsoft.com/office/word/2006/wordml" xmlns:wps="http://schemas.microsoft.com/office/word/2010/wordprocessingShape" mc:Ignorable="w14 w15 w16se w16cid w16 w16cex w16sdtdh wp14">
+<w:document xmlns:wpc="http://schemas.microsoft.com/office/word/2010/wordprocessingCanvas" xmlns:cx="http://schemas.microsoft.com/office/drawing/2014/chartex" xmlns:cx1="http://schemas.microsoft.com/office/drawing/2015/9/8/chartex" xmlns:cx2="http://schemas.microsoft.com/office/drawing/2015/10/21/chartex" xmlns:cx3="http://schemas.microsoft.com/office/drawing/2016/5/9/chartex" xmlns:cx4="http://schemas.microsoft.com/office/drawing/2016/5/10/chartex" xmlns:cx5="http://schemas.microsoft.com/office/drawing/2016/5/11/chartex" xmlns:cx6="http://schemas.microsoft.com/office/drawing/2016/5/12/chartex" xmlns:cx7="http://schemas.microsoft.com/office/drawing/2016/5/13/chartex" xmlns:cx8="http://schemas.microsoft.com/office/drawing/2016/5/14/chartex" xmlns:mc="http://schemas.openxmlformats.org/markup-compatibility/2006" xmlns:aink="http://schemas.microsoft.com/office/drawing/2016/ink" xmlns:am3d="http://schemas.microsoft.com/office/drawing/2017/model3d" xmlns:o="urn:schemas-microsoft-com:office:office" xmlns:r="http://schemas.openxmlformats.org/officeDocument/2006/relationships" xmlns:m="http://schemas.openxmlformats.org/officeDocument/2006/math" xmlns:v="urn:schemas-microsoft-com:vml" xmlns:wp14="http://schemas.microsoft.com/office/word/2010/wordprocessingDrawing" xmlns:wp="http://schemas.openxmlformats.org/drawingml/2006/wordprocessingDrawing" xmlns:w10="urn:schemas-microsoft-com:office:word" xmlns:w="http://schemas.openxmlformats.org/wordprocessingml/2006/main" xmlns:w14="http://schemas.microsoft.com/office/word/2010/wordml" xmlns:w15="http://schemas.microsoft.com/office/word/2012/wordml" xmlns:w16cid="http://schemas.microsoft.com/office/word/2016/wordml/cid" xmlns:w16se="http://schemas.microsoft.com/office/word/2015/wordml/symex" xmlns:wpg="http://schemas.microsoft.com/office/word/2010/wordprocessingGroup" xmlns:wpi="http://schemas.microsoft.com/office/word/2010/wordprocessingInk" xmlns:wne="http://schemas.microsoft.com/office/word/2006/wordml" xmlns:wps="http://schemas.microsoft.com/office/word/2010/wordprocessingShape" mc:Ignorable="w14 w15 w16se w16cid wp14">
   <w:body>
     <w:p>
       <w:r>
@@ -132,12 +132,13 @@
         <w:tblW w:w="10632" w:type="dxa"/>
         <w:tblInd w:w="-441" w:type="dxa"/>
         <w:tblBorders>
-          <w:insideH w:val="none" w:sz="0" w:space="0" w:color="auto"/>
-          <w:insideV w:val="none" w:sz="0" w:space="0" w:color="auto"/>
+          <w:insideH w:val="none" w:color="auto" w:sz="0" w:space="0"/>
+          <w:insideV w:val="none" w:color="auto" w:sz="0" w:space="0"/>
         </w:tblBorders>
         <w:tblLayout w:type="fixed"/>
         <w:tblCellMar>
-          <w:bottom w:w="85" w:type="dxa"/>
+          <w:top w:w="57" w:type="dxa"/>
+          <w:bottom w:w="57" w:type="dxa"/>
         </w:tblCellMar>
         <w:tblLook w:val="04A0" w:firstRow="1" w:lastRow="0" w:firstColumn="1" w:lastColumn="0" w:noHBand="0" w:noVBand="1"/>
       </w:tblPr>
@@ -161,13 +162,13 @@
               <w:sz w:val="24"/>
               <w:szCs w:val="24"/>
             </w:rPr>
-            <w:alias w:val="#Nav: /Header/NameCaption"/>
+            <w:alias w:val="#Nav: /Labels/NameLbl"/>
             <w:tag w:val="#Nav: Standard_Sales_Invoice/1306"/>
-            <w:id w:val="-781264403"/>
+            <w:id w:val="-250664177"/>
             <w:placeholder>
-              <w:docPart w:val="BFC86788A64A468B830FD744AFC75B6D"/>
+              <w:docPart w:val="DefaultPlaceholder_-1854013440"/>
             </w:placeholder>
-            <w:dataBinding w:prefixMappings="xmlns:ns0='urn:microsoft-dynamics-nav/reports/Standard_Sales_Invoice/1306/'" w:xpath="/ns0:NavWordReportXmlPart[1]/ns0:Header[1]/ns0:NameCaption[1]" w:storeItemID="{8BCD1D8D-B23A-4084-822F-E250965334AB}"/>
+            <w:dataBinding w:prefixMappings="xmlns:ns0='urn:microsoft-dynamics-nav/reports/Standard_Sales_Invoice/1306/'" w:xpath="/ns0:NavWordReportXmlPart[1]/ns0:Labels[1]/ns0:NameLbl[1]" w:storeItemID="{8BCD1D8D-B23A-4084-822F-E250965334AB}"/>
             <w:text/>
           </w:sdtPr>
           <w:sdtEndPr/>
@@ -175,7 +176,7 @@
             <w:tc>
               <w:tcPr>
                 <w:tcW w:w="1287" w:type="dxa"/>
-                <w:vAlign w:val="bottom"/>
+                <w:vAlign w:val="center"/>
               </w:tcPr>
               <w:p>
                 <w:pPr>
@@ -194,7 +195,7 @@
                     <w:sz w:val="24"/>
                     <w:szCs w:val="24"/>
                   </w:rPr>
-                  <w:t>NameCaption</w:t>
+                  <w:t>NameLbl</w:t>
                 </w:r>
                 <w:proofErr w:type="spellEnd"/>
               </w:p>
@@ -221,7 +222,7 @@
             <w:tc>
               <w:tcPr>
                 <w:tcW w:w="2693" w:type="dxa"/>
-                <w:vAlign w:val="bottom"/>
+                <w:vAlign w:val="center"/>
               </w:tcPr>
               <w:p>
                 <w:pPr>
@@ -249,13 +250,13 @@
               <w:sz w:val="24"/>
               <w:szCs w:val="24"/>
             </w:rPr>
-            <w:alias w:val="#Nav: /Header/NumberOfPeopleCaption"/>
+            <w:alias w:val="#Nav: /Labels/NumberOfPeopleLbl"/>
             <w:tag w:val="#Nav: Standard_Sales_Invoice/1306"/>
-            <w:id w:val="-1373847863"/>
+            <w:id w:val="-1415625428"/>
             <w:placeholder>
-              <w:docPart w:val="BFC86788A64A468B830FD744AFC75B6D"/>
+              <w:docPart w:val="DefaultPlaceholder_-1854013440"/>
             </w:placeholder>
-            <w:dataBinding w:prefixMappings="xmlns:ns0='urn:microsoft-dynamics-nav/reports/Standard_Sales_Invoice/1306/'" w:xpath="/ns0:NavWordReportXmlPart[1]/ns0:Header[1]/ns0:NumberOfPeopleCaption[1]" w:storeItemID="{8BCD1D8D-B23A-4084-822F-E250965334AB}"/>
+            <w:dataBinding w:prefixMappings="xmlns:ns0='urn:microsoft-dynamics-nav/reports/Standard_Sales_Invoice/1306/'" w:xpath="/ns0:NavWordReportXmlPart[1]/ns0:Labels[1]/ns0:NumberOfPeopleLbl[1]" w:storeItemID="{8BCD1D8D-B23A-4084-822F-E250965334AB}"/>
             <w:text/>
           </w:sdtPr>
           <w:sdtEndPr/>
@@ -263,7 +264,7 @@
             <w:tc>
               <w:tcPr>
                 <w:tcW w:w="1985" w:type="dxa"/>
-                <w:vAlign w:val="bottom"/>
+                <w:vAlign w:val="center"/>
               </w:tcPr>
               <w:p>
                 <w:pPr>
@@ -274,7 +275,6 @@
                     <w:szCs w:val="24"/>
                   </w:rPr>
                 </w:pPr>
-                <w:proofErr w:type="spellStart"/>
                 <w:r>
                   <w:rPr>
                     <w:b/>
@@ -282,9 +282,8 @@
                     <w:sz w:val="24"/>
                     <w:szCs w:val="24"/>
                   </w:rPr>
-                  <w:t>NumberOfPeopleCaption</w:t>
+                  <w:t>NumberOfPeopleLbl</w:t>
                 </w:r>
-                <w:proofErr w:type="spellEnd"/>
               </w:p>
             </w:tc>
           </w:sdtContent>
@@ -305,7 +304,7 @@
             <w:tc>
               <w:tcPr>
                 <w:tcW w:w="1275" w:type="dxa"/>
-                <w:vAlign w:val="bottom"/>
+                <w:vAlign w:val="center"/>
               </w:tcPr>
               <w:p>
                 <w:proofErr w:type="spellStart"/>
@@ -325,13 +324,13 @@
               <w:sz w:val="24"/>
               <w:szCs w:val="24"/>
             </w:rPr>
-            <w:alias w:val="#Nav: /Header/InvoiceDateCaption"/>
+            <w:alias w:val="#Nav: /Labels/InvoiceDateLbl"/>
             <w:tag w:val="#Nav: Standard_Sales_Invoice/1306"/>
-            <w:id w:val="-1275633154"/>
+            <w:id w:val="-520393596"/>
             <w:placeholder>
               <w:docPart w:val="DefaultPlaceholder_-1854013440"/>
             </w:placeholder>
-            <w:dataBinding w:prefixMappings="xmlns:ns0='urn:microsoft-dynamics-nav/reports/Standard_Sales_Invoice/1306/'" w:xpath="/ns0:NavWordReportXmlPart[1]/ns0:Header[1]/ns0:InvoiceDateCaption[1]" w:storeItemID="{8BCD1D8D-B23A-4084-822F-E250965334AB}"/>
+            <w:dataBinding w:prefixMappings="xmlns:ns0='urn:microsoft-dynamics-nav/reports/Standard_Sales_Invoice/1306/'" w:xpath="/ns0:NavWordReportXmlPart[1]/ns0:Labels[1]/ns0:InvoiceDateLbl[1]" w:storeItemID="{8BCD1D8D-B23A-4084-822F-E250965334AB}"/>
             <w:text/>
           </w:sdtPr>
           <w:sdtEndPr/>
@@ -339,7 +338,7 @@
             <w:tc>
               <w:tcPr>
                 <w:tcW w:w="1701" w:type="dxa"/>
-                <w:vAlign w:val="bottom"/>
+                <w:vAlign w:val="center"/>
               </w:tcPr>
               <w:p>
                 <w:pPr>
@@ -358,7 +357,7 @@
                     <w:sz w:val="24"/>
                     <w:szCs w:val="24"/>
                   </w:rPr>
-                  <w:t>InvoiceDateCaption</w:t>
+                  <w:t>InvoiceDateLbl</w:t>
                 </w:r>
                 <w:proofErr w:type="spellEnd"/>
               </w:p>
@@ -371,21 +370,20 @@
               <w:sz w:val="24"/>
               <w:szCs w:val="24"/>
             </w:rPr>
-            <w:alias w:val="#Nav: /Header/DocumentDate"/>
+            <w:id w:val="-2107650339"/>
+            <w:placeholder>
+              <w:docPart w:val="DefaultPlaceholder_-1854013440"/>
+            </w:placeholder>
+            <w:dataBinding w:prefixMappings="xmlns:ns0='urn:microsoft-dynamics-nav/reports/Standard_Sales_Invoice/1306/'" w:xpath="/ns0:NavWordReportXmlPart[1]/ns0:Header[1]/ns0:Document_Date[1]" w:storeItemID="{8BCD1D8D-B23A-4084-822F-E250965334AB}"/>
+            <w:text/>
+            <w:alias w:val="#Nav: /Header/Document_Date"/>
             <w:tag w:val="#Nav: Standard_Sales_Invoice/1306"/>
-            <w:id w:val="1464011963"/>
-            <w:placeholder>
-              <w:docPart w:val="BFC86788A64A468B830FD744AFC75B6D"/>
-            </w:placeholder>
-            <w:dataBinding w:prefixMappings="xmlns:ns0='urn:microsoft-dynamics-nav/reports/Standard_Sales_Invoice/1306/'" w:xpath="/ns0:NavWordReportXmlPart[1]/ns0:Header[1]/ns0:DocumentDate[1]" w:storeItemID="{8BCD1D8D-B23A-4084-822F-E250965334AB}"/>
-            <w:text/>
           </w:sdtPr>
-          <w:sdtEndPr/>
           <w:sdtContent>
             <w:tc>
               <w:tcPr>
                 <w:tcW w:w="1691" w:type="dxa"/>
-                <w:vAlign w:val="bottom"/>
+                <w:vAlign w:val="center"/>
               </w:tcPr>
               <w:p>
                 <w:pPr>
@@ -394,15 +392,13 @@
                     <w:szCs w:val="24"/>
                   </w:rPr>
                 </w:pPr>
-                <w:proofErr w:type="spellStart"/>
                 <w:r>
                   <w:rPr>
                     <w:sz w:val="24"/>
                     <w:szCs w:val="24"/>
                   </w:rPr>
-                  <w:t>DocumentDate</w:t>
+                  <w:t>Document_Date</w:t>
                 </w:r>
-                <w:proofErr w:type="spellEnd"/>
               </w:p>
             </w:tc>
           </w:sdtContent>
@@ -420,13 +416,13 @@
               <w:sz w:val="24"/>
               <w:szCs w:val="24"/>
             </w:rPr>
-            <w:alias w:val="#Nav: /Header/ArrivalDateCaption"/>
+            <w:alias w:val="#Nav: /Labels/ArrivalDateLbl"/>
             <w:tag w:val="#Nav: Standard_Sales_Invoice/1306"/>
-            <w:id w:val="-1896967631"/>
+            <w:id w:val="-62025962"/>
             <w:placeholder>
-              <w:docPart w:val="BFC86788A64A468B830FD744AFC75B6D"/>
+              <w:docPart w:val="DefaultPlaceholder_-1854013440"/>
             </w:placeholder>
-            <w:dataBinding w:prefixMappings="xmlns:ns0='urn:microsoft-dynamics-nav/reports/Standard_Sales_Invoice/1306/'" w:xpath="/ns0:NavWordReportXmlPart[1]/ns0:Header[1]/ns0:ArrivalDateCaption[1]" w:storeItemID="{8BCD1D8D-B23A-4084-822F-E250965334AB}"/>
+            <w:dataBinding w:prefixMappings="xmlns:ns0='urn:microsoft-dynamics-nav/reports/Standard_Sales_Invoice/1306/'" w:xpath="/ns0:NavWordReportXmlPart[1]/ns0:Labels[1]/ns0:ArrivalDateLbl[1]" w:storeItemID="{8BCD1D8D-B23A-4084-822F-E250965334AB}"/>
             <w:text/>
           </w:sdtPr>
           <w:sdtEndPr/>
@@ -434,7 +430,7 @@
             <w:tc>
               <w:tcPr>
                 <w:tcW w:w="1287" w:type="dxa"/>
-                <w:vAlign w:val="bottom"/>
+                <w:vAlign w:val="center"/>
               </w:tcPr>
               <w:p>
                 <w:pPr>
@@ -453,7 +449,7 @@
                     <w:sz w:val="24"/>
                     <w:szCs w:val="24"/>
                   </w:rPr>
-                  <w:t>ArrivalDateCaption</w:t>
+                  <w:t>ArrivalDateLbl</w:t>
                 </w:r>
                 <w:proofErr w:type="spellEnd"/>
               </w:p>
@@ -480,7 +476,7 @@
             <w:tc>
               <w:tcPr>
                 <w:tcW w:w="2693" w:type="dxa"/>
-                <w:vAlign w:val="bottom"/>
+                <w:vAlign w:val="center"/>
               </w:tcPr>
               <w:p>
                 <w:pPr>
@@ -524,7 +520,7 @@
             <w:tc>
               <w:tcPr>
                 <w:tcW w:w="1985" w:type="dxa"/>
-                <w:vAlign w:val="bottom"/>
+                <w:vAlign w:val="center"/>
               </w:tcPr>
               <w:p>
                 <w:pPr>
@@ -566,7 +562,7 @@
             <w:tc>
               <w:tcPr>
                 <w:tcW w:w="1275" w:type="dxa"/>
-                <w:vAlign w:val="bottom"/>
+                <w:vAlign w:val="center"/>
               </w:tcPr>
               <w:p>
                 <w:proofErr w:type="spellStart"/>
@@ -600,7 +596,7 @@
             <w:tc>
               <w:tcPr>
                 <w:tcW w:w="1701" w:type="dxa"/>
-                <w:vAlign w:val="bottom"/>
+                <w:vAlign w:val="center"/>
               </w:tcPr>
               <w:p>
                 <w:pPr>
@@ -632,21 +628,20 @@
               <w:sz w:val="24"/>
               <w:szCs w:val="24"/>
             </w:rPr>
-            <w:alias w:val="#Nav: /Header/DueDate"/>
+            <w:id w:val="335044493"/>
+            <w:placeholder>
+              <w:docPart w:val="DefaultPlaceholder_-1854013440"/>
+            </w:placeholder>
+            <w:dataBinding w:prefixMappings="xmlns:ns0='urn:microsoft-dynamics-nav/reports/Standard_Sales_Invoice/1306/'" w:xpath="/ns0:NavWordReportXmlPart[1]/ns0:Header[1]/ns0:Due_Date[1]" w:storeItemID="{8BCD1D8D-B23A-4084-822F-E250965334AB}"/>
+            <w:text/>
+            <w:alias w:val="#Nav: /Header/Due_Date"/>
             <w:tag w:val="#Nav: Standard_Sales_Invoice/1306"/>
-            <w:id w:val="116422579"/>
-            <w:placeholder>
-              <w:docPart w:val="BFC86788A64A468B830FD744AFC75B6D"/>
-            </w:placeholder>
-            <w:dataBinding w:prefixMappings="xmlns:ns0='urn:microsoft-dynamics-nav/reports/Standard_Sales_Invoice/1306/'" w:xpath="/ns0:NavWordReportXmlPart[1]/ns0:Header[1]/ns0:DueDate[1]" w:storeItemID="{8BCD1D8D-B23A-4084-822F-E250965334AB}"/>
-            <w:text/>
           </w:sdtPr>
-          <w:sdtEndPr/>
           <w:sdtContent>
             <w:tc>
               <w:tcPr>
                 <w:tcW w:w="1691" w:type="dxa"/>
-                <w:vAlign w:val="bottom"/>
+                <w:vAlign w:val="center"/>
               </w:tcPr>
               <w:p>
                 <w:pPr>
@@ -661,7 +656,7 @@
                     <w:sz w:val="24"/>
                     <w:szCs w:val="24"/>
                   </w:rPr>
-                  <w:t>DueDate</w:t>
+                  <w:t>Due_Date</w:t>
                 </w:r>
                 <w:proofErr w:type="spellEnd"/>
               </w:p>
@@ -681,13 +676,13 @@
               <w:sz w:val="24"/>
               <w:szCs w:val="24"/>
             </w:rPr>
-            <w:alias w:val="#Nav: /Header/DepartureDateCaption"/>
+            <w:alias w:val="#Nav: /Labels/DepartureDateLbl"/>
             <w:tag w:val="#Nav: Standard_Sales_Invoice/1306"/>
-            <w:id w:val="2012017917"/>
+            <w:id w:val="10043012"/>
             <w:placeholder>
-              <w:docPart w:val="BFC86788A64A468B830FD744AFC75B6D"/>
+              <w:docPart w:val="DefaultPlaceholder_-1854013440"/>
             </w:placeholder>
-            <w:dataBinding w:prefixMappings="xmlns:ns0='urn:microsoft-dynamics-nav/reports/Standard_Sales_Invoice/1306/'" w:xpath="/ns0:NavWordReportXmlPart[1]/ns0:Header[1]/ns0:DepartureDateCaption[1]" w:storeItemID="{8BCD1D8D-B23A-4084-822F-E250965334AB}"/>
+            <w:dataBinding w:prefixMappings="xmlns:ns0='urn:microsoft-dynamics-nav/reports/Standard_Sales_Invoice/1306/'" w:xpath="/ns0:NavWordReportXmlPart[1]/ns0:Labels[1]/ns0:DepartureDateLbl[1]" w:storeItemID="{8BCD1D8D-B23A-4084-822F-E250965334AB}"/>
             <w:text/>
           </w:sdtPr>
           <w:sdtEndPr/>
@@ -695,7 +690,7 @@
             <w:tc>
               <w:tcPr>
                 <w:tcW w:w="1287" w:type="dxa"/>
-                <w:vAlign w:val="bottom"/>
+                <w:vAlign w:val="center"/>
               </w:tcPr>
               <w:p>
                 <w:pPr>
@@ -714,7 +709,7 @@
                     <w:sz w:val="24"/>
                     <w:szCs w:val="24"/>
                   </w:rPr>
-                  <w:t>DepartureDateCaption</w:t>
+                  <w:t>DepartureDateLbl</w:t>
                 </w:r>
                 <w:proofErr w:type="spellEnd"/>
               </w:p>
@@ -741,7 +736,7 @@
             <w:tc>
               <w:tcPr>
                 <w:tcW w:w="2693" w:type="dxa"/>
-                <w:vAlign w:val="bottom"/>
+                <w:vAlign w:val="center"/>
               </w:tcPr>
               <w:p>
                 <w:pPr>
@@ -787,7 +782,7 @@
             <w:tc>
               <w:tcPr>
                 <w:tcW w:w="1985" w:type="dxa"/>
-                <w:vAlign w:val="bottom"/>
+                <w:vAlign w:val="center"/>
               </w:tcPr>
               <w:p>
                 <w:pPr>
@@ -831,7 +826,7 @@
             <w:tc>
               <w:tcPr>
                 <w:tcW w:w="1275" w:type="dxa"/>
-                <w:vAlign w:val="bottom"/>
+                <w:vAlign w:val="center"/>
               </w:tcPr>
               <w:p>
                 <w:pPr>
@@ -870,7 +865,7 @@
             <w:tc>
               <w:tcPr>
                 <w:tcW w:w="1701" w:type="dxa"/>
-                <w:vAlign w:val="bottom"/>
+                <w:vAlign w:val="center"/>
               </w:tcPr>
               <w:p>
                 <w:pPr>
@@ -918,7 +913,7 @@
             <w:tc>
               <w:tcPr>
                 <w:tcW w:w="1691" w:type="dxa"/>
-                <w:vAlign w:val="bottom"/>
+                <w:vAlign w:val="center"/>
               </w:tcPr>
               <w:p>
                 <w:pPr>
@@ -971,12 +966,13 @@
         <w:tblW w:w="10632" w:type="dxa"/>
         <w:tblInd w:w="-431" w:type="dxa"/>
         <w:tblBorders>
-          <w:insideH w:val="none" w:sz="0" w:space="0" w:color="auto"/>
-          <w:insideV w:val="none" w:sz="0" w:space="0" w:color="auto"/>
+          <w:insideH w:val="none" w:color="auto" w:sz="0" w:space="0"/>
+          <w:insideV w:val="none" w:color="auto" w:sz="0" w:space="0"/>
         </w:tblBorders>
         <w:tblLayout w:type="fixed"/>
         <w:tblCellMar>
-          <w:bottom w:w="85" w:type="dxa"/>
+          <w:top w:w="57" w:type="dxa"/>
+          <w:bottom w:w="57" w:type="dxa"/>
         </w:tblCellMar>
         <w:tblLook w:val="04A0" w:firstRow="1" w:lastRow="0" w:firstColumn="1" w:lastColumn="0" w:noHBand="0" w:noVBand="1"/>
       </w:tblPr>
@@ -1008,7 +1004,7 @@
             <w:tc>
               <w:tcPr>
                 <w:tcW w:w="4254" w:type="dxa"/>
-                <w:vAlign w:val="bottom"/>
+                <w:vAlign w:val="center"/>
               </w:tcPr>
               <w:p>
                 <w:pPr>
@@ -1050,7 +1046,7 @@
             <w:tc>
               <w:tcPr>
                 <w:tcW w:w="1701" w:type="dxa"/>
-                <w:vAlign w:val="bottom"/>
+                <w:vAlign w:val="center"/>
               </w:tcPr>
               <w:p>
                 <w:pPr>
@@ -1078,13 +1074,13 @@
               <w:b/>
               <w:bCs/>
             </w:rPr>
-            <w:alias w:val="#Nav: /Header/UnitPriceCaption"/>
+            <w:alias w:val="#Nav: /Labels/UnitPriceLbl"/>
             <w:tag w:val="#Nav: Standard_Sales_Invoice/1306"/>
-            <w:id w:val="-433359820"/>
+            <w:id w:val="-1157845583"/>
             <w:placeholder>
               <w:docPart w:val="DefaultPlaceholder_-1854013440"/>
             </w:placeholder>
-            <w:dataBinding w:prefixMappings="xmlns:ns0='urn:microsoft-dynamics-nav/reports/Standard_Sales_Invoice/1306/'" w:xpath="/ns0:NavWordReportXmlPart[1]/ns0:Header[1]/ns0:UnitPriceCaption[1]" w:storeItemID="{8BCD1D8D-B23A-4084-822F-E250965334AB}"/>
+            <w:dataBinding w:prefixMappings="xmlns:ns0='urn:microsoft-dynamics-nav/reports/Standard_Sales_Invoice/1306/'" w:xpath="/ns0:NavWordReportXmlPart[1]/ns0:Labels[1]/ns0:UnitPriceLbl[1]" w:storeItemID="{8BCD1D8D-B23A-4084-822F-E250965334AB}"/>
             <w:text/>
           </w:sdtPr>
           <w:sdtEndPr/>
@@ -1092,7 +1088,7 @@
             <w:tc>
               <w:tcPr>
                 <w:tcW w:w="1559" w:type="dxa"/>
-                <w:vAlign w:val="bottom"/>
+                <w:vAlign w:val="center"/>
               </w:tcPr>
               <w:p>
                 <w:pPr>
@@ -1101,13 +1097,15 @@
                     <w:bCs/>
                   </w:rPr>
                 </w:pPr>
+                <w:proofErr w:type="spellStart"/>
                 <w:r>
                   <w:rPr>
                     <w:b/>
                     <w:bCs/>
                   </w:rPr>
-                  <w:t>UnitPriceCaption</w:t>
+                  <w:t>UnitPriceLbl</w:t>
                 </w:r>
+                <w:proofErr w:type="spellEnd"/>
               </w:p>
             </w:tc>
           </w:sdtContent>
@@ -1115,7 +1113,7 @@
         <w:tc>
           <w:tcPr>
             <w:tcW w:w="1559" w:type="dxa"/>
-            <w:vAlign w:val="bottom"/>
+            <w:vAlign w:val="center"/>
           </w:tcPr>
           <w:p>
             <w:pPr>
@@ -1132,13 +1130,13 @@
               <w:b/>
               <w:bCs/>
             </w:rPr>
-            <w:alias w:val="#Nav: /Header/LineAmountCaption"/>
+            <w:alias w:val="#Nav: /Labels/LineAmountLbl"/>
             <w:tag w:val="#Nav: Standard_Sales_Invoice/1306"/>
-            <w:id w:val="621354596"/>
+            <w:id w:val="-1330985075"/>
             <w:placeholder>
               <w:docPart w:val="DefaultPlaceholder_-1854013440"/>
             </w:placeholder>
-            <w:dataBinding w:prefixMappings="xmlns:ns0='urn:microsoft-dynamics-nav/reports/Standard_Sales_Invoice/1306/'" w:xpath="/ns0:NavWordReportXmlPart[1]/ns0:Header[1]/ns0:LineAmountCaption[1]" w:storeItemID="{8BCD1D8D-B23A-4084-822F-E250965334AB}"/>
+            <w:dataBinding w:prefixMappings="xmlns:ns0='urn:microsoft-dynamics-nav/reports/Standard_Sales_Invoice/1306/'" w:xpath="/ns0:NavWordReportXmlPart[1]/ns0:Labels[1]/ns0:LineAmountLbl[1]" w:storeItemID="{8BCD1D8D-B23A-4084-822F-E250965334AB}"/>
             <w:text/>
           </w:sdtPr>
           <w:sdtEndPr/>
@@ -1146,7 +1144,7 @@
             <w:tc>
               <w:tcPr>
                 <w:tcW w:w="1559" w:type="dxa"/>
-                <w:vAlign w:val="bottom"/>
+                <w:vAlign w:val="center"/>
               </w:tcPr>
               <w:p>
                 <w:pPr>
@@ -1161,7 +1159,7 @@
                     <w:b/>
                     <w:bCs/>
                   </w:rPr>
-                  <w:t>LineAmountCaption</w:t>
+                  <w:t>LineAmountLbl</w:t>
                 </w:r>
                 <w:proofErr w:type="spellEnd"/>
               </w:p>
@@ -1186,7 +1184,7 @@
             <w:tc>
               <w:tcPr>
                 <w:tcW w:w="4254" w:type="dxa"/>
-                <w:vAlign w:val="bottom"/>
+                <w:vAlign w:val="center"/>
               </w:tcPr>
               <w:p>
                 <w:r>
@@ -1212,7 +1210,7 @@
             <w:tc>
               <w:tcPr>
                 <w:tcW w:w="1701" w:type="dxa"/>
-                <w:vAlign w:val="bottom"/>
+                <w:vAlign w:val="center"/>
               </w:tcPr>
               <w:p>
                 <w:proofErr w:type="spellStart"/>
@@ -1240,7 +1238,7 @@
             <w:tc>
               <w:tcPr>
                 <w:tcW w:w="1559" w:type="dxa"/>
-                <w:vAlign w:val="bottom"/>
+                <w:vAlign w:val="center"/>
               </w:tcPr>
               <w:p>
                 <w:proofErr w:type="spellStart"/>
@@ -1255,7 +1253,7 @@
         <w:tc>
           <w:tcPr>
             <w:tcW w:w="1559" w:type="dxa"/>
-            <w:vAlign w:val="bottom"/>
+            <w:vAlign w:val="center"/>
           </w:tcPr>
           <w:p/>
         </w:tc>
@@ -1275,7 +1273,7 @@
             <w:tc>
               <w:tcPr>
                 <w:tcW w:w="1559" w:type="dxa"/>
-                <w:vAlign w:val="bottom"/>
+                <w:vAlign w:val="center"/>
               </w:tcPr>
               <w:p>
                 <w:proofErr w:type="spellStart"/>
@@ -1293,9 +1291,9 @@
           <w:tcPr>
             <w:tcW w:w="4254" w:type="dxa"/>
             <w:tcBorders>
-              <w:bottom w:val="single" w:sz="4" w:space="0" w:color="auto"/>
+              <w:bottom w:val="single" w:color="auto" w:sz="4" w:space="0"/>
             </w:tcBorders>
-            <w:vAlign w:val="bottom"/>
+            <w:vAlign w:val="center"/>
           </w:tcPr>
           <w:p/>
         </w:tc>
@@ -1303,9 +1301,9 @@
           <w:tcPr>
             <w:tcW w:w="1701" w:type="dxa"/>
             <w:tcBorders>
-              <w:bottom w:val="single" w:sz="4" w:space="0" w:color="auto"/>
+              <w:bottom w:val="single" w:color="auto" w:sz="4" w:space="0"/>
             </w:tcBorders>
-            <w:vAlign w:val="bottom"/>
+            <w:vAlign w:val="center"/>
           </w:tcPr>
           <w:p/>
         </w:tc>
@@ -1313,9 +1311,9 @@
           <w:tcPr>
             <w:tcW w:w="1559" w:type="dxa"/>
             <w:tcBorders>
-              <w:bottom w:val="single" w:sz="4" w:space="0" w:color="auto"/>
+              <w:bottom w:val="single" w:color="auto" w:sz="4" w:space="0"/>
             </w:tcBorders>
-            <w:vAlign w:val="bottom"/>
+            <w:vAlign w:val="center"/>
           </w:tcPr>
           <w:p/>
         </w:tc>
@@ -1323,9 +1321,9 @@
           <w:tcPr>
             <w:tcW w:w="1559" w:type="dxa"/>
             <w:tcBorders>
-              <w:bottom w:val="single" w:sz="4" w:space="0" w:color="auto"/>
+              <w:bottom w:val="single" w:color="auto" w:sz="4" w:space="0"/>
             </w:tcBorders>
-            <w:vAlign w:val="bottom"/>
+            <w:vAlign w:val="center"/>
           </w:tcPr>
           <w:p/>
         </w:tc>
@@ -1333,9 +1331,9 @@
           <w:tcPr>
             <w:tcW w:w="1559" w:type="dxa"/>
             <w:tcBorders>
-              <w:bottom w:val="single" w:sz="4" w:space="0" w:color="auto"/>
+              <w:bottom w:val="single" w:color="auto" w:sz="4" w:space="0"/>
             </w:tcBorders>
-            <w:vAlign w:val="bottom"/>
+            <w:vAlign w:val="center"/>
           </w:tcPr>
           <w:p/>
         </w:tc>
@@ -1347,13 +1345,13 @@
               <w:b/>
               <w:bCs/>
             </w:rPr>
-            <w:alias w:val="#Nav: /Header/InvoiceAmountCaption"/>
+            <w:alias w:val="#Nav: /Labels/InvoiceAmountLbl"/>
             <w:tag w:val="#Nav: Standard_Sales_Invoice/1306"/>
-            <w:id w:val="-397671061"/>
+            <w:id w:val="-2067024238"/>
             <w:placeholder>
               <w:docPart w:val="DefaultPlaceholder_-1854013440"/>
             </w:placeholder>
-            <w:dataBinding w:prefixMappings="xmlns:ns0='urn:microsoft-dynamics-nav/reports/Standard_Sales_Invoice/1306/'" w:xpath="/ns0:NavWordReportXmlPart[1]/ns0:Header[1]/ns0:InvoiceAmountCaption[1]" w:storeItemID="{8BCD1D8D-B23A-4084-822F-E250965334AB}"/>
+            <w:dataBinding w:prefixMappings="xmlns:ns0='urn:microsoft-dynamics-nav/reports/Standard_Sales_Invoice/1306/'" w:xpath="/ns0:NavWordReportXmlPart[1]/ns0:Labels[1]/ns0:InvoiceAmountLbl[1]" w:storeItemID="{8BCD1D8D-B23A-4084-822F-E250965334AB}"/>
             <w:text/>
           </w:sdtPr>
           <w:sdtEndPr/>
@@ -1362,10 +1360,10 @@
               <w:tcPr>
                 <w:tcW w:w="4254" w:type="dxa"/>
                 <w:tcBorders>
-                  <w:top w:val="single" w:sz="4" w:space="0" w:color="auto"/>
-                  <w:bottom w:val="single" w:sz="4" w:space="0" w:color="auto"/>
+                  <w:top w:val="single" w:color="auto" w:sz="4" w:space="0"/>
+                  <w:bottom w:val="single" w:color="auto" w:sz="4" w:space="0"/>
                 </w:tcBorders>
-                <w:vAlign w:val="bottom"/>
+                <w:vAlign w:val="center"/>
               </w:tcPr>
               <w:p>
                 <w:pPr>
@@ -1374,26 +1372,28 @@
                     <w:bCs/>
                   </w:rPr>
                 </w:pPr>
+                <w:proofErr w:type="spellStart"/>
                 <w:r>
                   <w:rPr>
                     <w:b/>
                     <w:bCs/>
                   </w:rPr>
-                  <w:t>InvoiceAmountCaption</w:t>
+                  <w:t>InvoiceAmountLbl</w:t>
                 </w:r>
+                <w:proofErr w:type="spellEnd"/>
               </w:p>
             </w:tc>
           </w:sdtContent>
         </w:sdt>
         <w:sdt>
           <w:sdtPr>
-            <w:alias w:val="#Nav: /Header/IncludingVATCaption"/>
+            <w:alias w:val="#Nav: /Labels/IncludingVATLbl"/>
             <w:tag w:val="#Nav: Standard_Sales_Invoice/1306"/>
-            <w:id w:val="-1193525247"/>
+            <w:id w:val="-385105889"/>
             <w:placeholder>
               <w:docPart w:val="DefaultPlaceholder_-1854013440"/>
             </w:placeholder>
-            <w:dataBinding w:prefixMappings="xmlns:ns0='urn:microsoft-dynamics-nav/reports/Standard_Sales_Invoice/1306/'" w:xpath="/ns0:NavWordReportXmlPart[1]/ns0:Header[1]/ns0:IncludingVATCaption[1]" w:storeItemID="{8BCD1D8D-B23A-4084-822F-E250965334AB}"/>
+            <w:dataBinding w:prefixMappings="xmlns:ns0='urn:microsoft-dynamics-nav/reports/Standard_Sales_Invoice/1306/'" w:xpath="/ns0:NavWordReportXmlPart[1]/ns0:Labels[1]/ns0:IncludingVATLbl[1]" w:storeItemID="{8BCD1D8D-B23A-4084-822F-E250965334AB}"/>
             <w:text/>
           </w:sdtPr>
           <w:sdtEndPr/>
@@ -1402,18 +1402,20 @@
               <w:tcPr>
                 <w:tcW w:w="1701" w:type="dxa"/>
                 <w:tcBorders>
-                  <w:top w:val="single" w:sz="4" w:space="0" w:color="auto"/>
-                  <w:bottom w:val="single" w:sz="4" w:space="0" w:color="auto"/>
+                  <w:top w:val="single" w:color="auto" w:sz="4" w:space="0"/>
+                  <w:bottom w:val="single" w:color="auto" w:sz="4" w:space="0"/>
                 </w:tcBorders>
-                <w:vAlign w:val="bottom"/>
+                <w:vAlign w:val="center"/>
               </w:tcPr>
               <w:p>
                 <w:pPr>
                   <w:jc w:val="right"/>
                 </w:pPr>
+                <w:proofErr w:type="spellStart"/>
                 <w:r>
-                  <w:t>IncludingVATCaption</w:t>
+                  <w:t>IncludingVATLbl</w:t>
                 </w:r>
+                <w:proofErr w:type="spellEnd"/>
               </w:p>
             </w:tc>
           </w:sdtContent>
@@ -1435,10 +1437,10 @@
               <w:tcPr>
                 <w:tcW w:w="1559" w:type="dxa"/>
                 <w:tcBorders>
-                  <w:top w:val="single" w:sz="4" w:space="0" w:color="auto"/>
-                  <w:bottom w:val="single" w:sz="4" w:space="0" w:color="auto"/>
+                  <w:top w:val="single" w:color="auto" w:sz="4" w:space="0"/>
+                  <w:bottom w:val="single" w:color="auto" w:sz="4" w:space="0"/>
                 </w:tcBorders>
-                <w:vAlign w:val="bottom"/>
+                <w:vAlign w:val="center"/>
               </w:tcPr>
               <w:p>
                 <w:proofErr w:type="spellStart"/>
@@ -1471,10 +1473,10 @@
               <w:tcPr>
                 <w:tcW w:w="1559" w:type="dxa"/>
                 <w:tcBorders>
-                  <w:top w:val="single" w:sz="4" w:space="0" w:color="auto"/>
-                  <w:bottom w:val="single" w:sz="4" w:space="0" w:color="auto"/>
+                  <w:top w:val="single" w:color="auto" w:sz="4" w:space="0"/>
+                  <w:bottom w:val="single" w:color="auto" w:sz="4" w:space="0"/>
                 </w:tcBorders>
-                <w:vAlign w:val="bottom"/>
+                <w:vAlign w:val="center"/>
               </w:tcPr>
               <w:p>
                 <w:pPr>
@@ -1513,10 +1515,10 @@
               <w:tcPr>
                 <w:tcW w:w="1559" w:type="dxa"/>
                 <w:tcBorders>
-                  <w:top w:val="single" w:sz="4" w:space="0" w:color="auto"/>
-                  <w:bottom w:val="single" w:sz="4" w:space="0" w:color="auto"/>
+                  <w:top w:val="single" w:color="auto" w:sz="4" w:space="0"/>
+                  <w:bottom w:val="single" w:color="auto" w:sz="4" w:space="0"/>
                 </w:tcBorders>
-                <w:vAlign w:val="bottom"/>
+                <w:vAlign w:val="center"/>
               </w:tcPr>
               <w:p>
                 <w:proofErr w:type="spellStart"/>
@@ -1548,56 +1550,56 @@
         <w:gridCol w:w="10632"/>
       </w:tblGrid>
       <w:tr>
-        <w:tc>
-          <w:tcPr>
-            <w:tcW w:w="10632" w:type="dxa"/>
-            <w:tcBorders>
-              <w:top w:val="nil"/>
-              <w:left w:val="nil"/>
-              <w:bottom w:val="nil"/>
-              <w:right w:val="nil"/>
-            </w:tcBorders>
-          </w:tcPr>
-          <w:p>
-            <w:pPr>
-              <w:tabs>
-                <w:tab w:val="left" w:pos="2748"/>
-              </w:tabs>
-              <w:rPr>
-                <w:sz w:val="24"/>
-                <w:szCs w:val="24"/>
-                <w:lang w:val="da-DK"/>
-              </w:rPr>
-            </w:pPr>
-            <w:sdt>
-              <w:sdtPr>
-                <w:rPr>
-                  <w:sz w:val="24"/>
-                  <w:szCs w:val="24"/>
-                </w:rPr>
-                <w:alias w:val="#Nav: /Header/InvoiceMessagePart1"/>
-                <w:tag w:val="#Nav: Standard_Sales_Invoice/1306"/>
-                <w:id w:val="102158074"/>
-                <w:placeholder>
-                  <w:docPart w:val="DefaultPlaceholder_-1854013440"/>
-                </w:placeholder>
-                <w:dataBinding w:prefixMappings="xmlns:ns0='urn:microsoft-dynamics-nav/reports/Standard_Sales_Invoice/1306/'" w:xpath="/ns0:NavWordReportXmlPart[1]/ns0:Header[1]/ns0:InvoiceMessagePart1[1]" w:storeItemID="{8BCD1D8D-B23A-4084-822F-E250965334AB}"/>
-                <w:text/>
-              </w:sdtPr>
-              <w:sdtEndPr/>
-              <w:sdtContent>
+        <w:sdt>
+          <w:sdtPr>
+            <w:rPr>
+              <w:sz w:val="24"/>
+              <w:szCs w:val="24"/>
+            </w:rPr>
+            <w:alias w:val="#Nav: /Header/MessageLine1"/>
+            <w:tag w:val="#Nav: Standard_Sales_Invoice/1306"/>
+            <w:id w:val="-1991698513"/>
+            <w:placeholder>
+              <w:docPart w:val="DefaultPlaceholder_-1854013440"/>
+            </w:placeholder>
+            <w:dataBinding w:prefixMappings="xmlns:ns0='urn:microsoft-dynamics-nav/reports/Standard_Sales_Invoice/1306/'" w:xpath="/ns0:NavWordReportXmlPart[1]/ns0:Header[1]/ns0:MessageLine1[1]" w:storeItemID="{8BCD1D8D-B23A-4084-822F-E250965334AB}"/>
+            <w:text/>
+          </w:sdtPr>
+          <w:sdtEndPr/>
+          <w:sdtContent>
+            <w:tc>
+              <w:tcPr>
+                <w:tcW w:w="10632" w:type="dxa"/>
+                <w:tcBorders>
+                  <w:top w:val="nil"/>
+                  <w:left w:val="nil"/>
+                  <w:bottom w:val="nil"/>
+                  <w:right w:val="nil"/>
+                </w:tcBorders>
+              </w:tcPr>
+              <w:p>
+                <w:pPr>
+                  <w:tabs>
+                    <w:tab w:val="left" w:pos="2748"/>
+                  </w:tabs>
+                  <w:rPr>
+                    <w:sz w:val="24"/>
+                    <w:szCs w:val="24"/>
+                    <w:lang w:val="da-DK"/>
+                  </w:rPr>
+                </w:pPr>
                 <w:r>
                   <w:rPr>
                     <w:sz w:val="24"/>
                     <w:szCs w:val="24"/>
                     <w:lang w:val="da-DK"/>
                   </w:rPr>
-                  <w:t>InvoiceMessagePart1</w:t>
+                  <w:t>MessageLine1</w:t>
                 </w:r>
-              </w:sdtContent>
-            </w:sdt>
-          </w:p>
-        </w:tc>
+              </w:p>
+            </w:tc>
+          </w:sdtContent>
+        </w:sdt>
       </w:tr>
       <w:tr>
         <w:sdt>
@@ -1606,13 +1608,13 @@
               <w:sz w:val="24"/>
               <w:szCs w:val="24"/>
             </w:rPr>
-            <w:alias w:val="#Nav: /Header/InvoiceMessagePart2"/>
+            <w:alias w:val="#Nav: /Header/MessageLine2"/>
             <w:tag w:val="#Nav: Standard_Sales_Invoice/1306"/>
-            <w:id w:val="2063364106"/>
+            <w:id w:val="2046323924"/>
             <w:placeholder>
               <w:docPart w:val="DefaultPlaceholder_-1854013440"/>
             </w:placeholder>
-            <w:dataBinding w:prefixMappings="xmlns:ns0='urn:microsoft-dynamics-nav/reports/Standard_Sales_Invoice/1306/'" w:xpath="/ns0:NavWordReportXmlPart[1]/ns0:Header[1]/ns0:InvoiceMessagePart2[1]" w:storeItemID="{8BCD1D8D-B23A-4084-822F-E250965334AB}"/>
+            <w:dataBinding w:prefixMappings="xmlns:ns0='urn:microsoft-dynamics-nav/reports/Standard_Sales_Invoice/1306/'" w:xpath="/ns0:NavWordReportXmlPart[1]/ns0:Header[1]/ns0:MessageLine2[1]" w:storeItemID="{8BCD1D8D-B23A-4084-822F-E250965334AB}"/>
             <w:text/>
           </w:sdtPr>
           <w:sdtEndPr/>
@@ -1641,7 +1643,7 @@
                     <w:szCs w:val="24"/>
                     <w:lang w:val="da-DK"/>
                   </w:rPr>
-                  <w:t>InvoiceMessagePart2</w:t>
+                  <w:t>MessageLine2</w:t>
                 </w:r>
               </w:p>
             </w:tc>
@@ -1656,12 +1658,12 @@
         <w:tblW w:w="10632" w:type="dxa"/>
         <w:tblInd w:w="-431" w:type="dxa"/>
         <w:tblBorders>
-          <w:top w:val="none" w:sz="0" w:space="0" w:color="auto"/>
-          <w:left w:val="none" w:sz="0" w:space="0" w:color="auto"/>
-          <w:bottom w:val="none" w:sz="0" w:space="0" w:color="auto"/>
-          <w:right w:val="none" w:sz="0" w:space="0" w:color="auto"/>
-          <w:insideH w:val="none" w:sz="0" w:space="0" w:color="auto"/>
-          <w:insideV w:val="none" w:sz="0" w:space="0" w:color="auto"/>
+          <w:top w:val="none" w:color="auto" w:sz="0" w:space="0"/>
+          <w:left w:val="none" w:color="auto" w:sz="0" w:space="0"/>
+          <w:bottom w:val="none" w:color="auto" w:sz="0" w:space="0"/>
+          <w:right w:val="none" w:color="auto" w:sz="0" w:space="0"/>
+          <w:insideH w:val="none" w:color="auto" w:sz="0" w:space="0"/>
+          <w:insideV w:val="none" w:color="auto" w:sz="0" w:space="0"/>
         </w:tblBorders>
         <w:tblCellMar>
           <w:bottom w:w="85" w:type="dxa"/>
@@ -1676,15 +1678,14 @@
           <w:sdtPr>
             <w:rPr>
               <w:sz w:val="24"/>
-              <w:szCs w:val="24"/>
             </w:rPr>
-            <w:alias w:val="#Nav: /Header/Greeting_text"/>
+            <w:alias w:val="#Nav: /Header/Greeting"/>
             <w:tag w:val="#Nav: Standard_Sales_Invoice/1306"/>
-            <w:id w:val="-1796361191"/>
+            <w:id w:val="2003781207"/>
             <w:placeholder>
               <w:docPart w:val="DefaultPlaceholder_-1854013440"/>
             </w:placeholder>
-            <w:dataBinding w:prefixMappings="xmlns:ns0='urn:microsoft-dynamics-nav/reports/Standard_Sales_Invoice/1306/'" w:xpath="/ns0:NavWordReportXmlPart[1]/ns0:Header[1]/ns0:Greeting_text[1]" w:storeItemID="{8BCD1D8D-B23A-4084-822F-E250965334AB}"/>
+            <w:dataBinding w:prefixMappings="xmlns:ns0='urn:microsoft-dynamics-nav/reports/Standard_Sales_Invoice/1306/'" w:xpath="/ns0:NavWordReportXmlPart[1]/ns0:Header[1]/ns0:Greeting[1]" w:storeItemID="{8BCD1D8D-B23A-4084-822F-E250965334AB}"/>
             <w:text/>
           </w:sdtPr>
           <w:sdtEndPr/>
@@ -1694,15 +1695,12 @@
                 <w:tcW w:w="10632" w:type="dxa"/>
               </w:tcPr>
               <w:p>
-                <w:proofErr w:type="spellStart"/>
                 <w:r>
                   <w:rPr>
                     <w:sz w:val="24"/>
-                    <w:szCs w:val="24"/>
                   </w:rPr>
-                  <w:t>Greeting_text</w:t>
+                  <w:t>Greeting</w:t>
                 </w:r>
-                <w:proofErr w:type="spellEnd"/>
               </w:p>
             </w:tc>
           </w:sdtContent>
@@ -1717,7 +1715,6 @@
         </w:tc>
       </w:tr>
     </w:tbl>
-    <w:p/>
     <w:p>
       <w:pPr>
         <w:rPr>
@@ -1726,12 +1723,8 @@
       </w:pPr>
     </w:p>
     <w:sectPr>
-      <w:headerReference w:type="even" r:id="rId7"/>
-      <w:headerReference w:type="default" r:id="rId8"/>
-      <w:footerReference w:type="even" r:id="rId9"/>
-      <w:footerReference w:type="default" r:id="rId10"/>
-      <w:headerReference w:type="first" r:id="rId11"/>
-      <w:footerReference w:type="first" r:id="rId12"/>
+      <w:headerReference w:type="default" r:id="rId7"/>
+      <w:footerReference w:type="default" r:id="rId8"/>
       <w:pgSz w:w="11906" w:h="16838"/>
       <w:pgMar w:top="1701" w:right="1134" w:bottom="1701" w:left="1134" w:header="708" w:footer="708" w:gutter="0"/>
       <w:cols w:space="708"/>
@@ -1742,7 +1735,7 @@
 </file>
 
 <file path=word/endnotes.xml><?xml version="1.0" encoding="utf-8"?>
-<w:endnotes xmlns:wpc="http://schemas.microsoft.com/office/word/2010/wordprocessingCanvas" xmlns:cx="http://schemas.microsoft.com/office/drawing/2014/chartex" xmlns:cx1="http://schemas.microsoft.com/office/drawing/2015/9/8/chartex" xmlns:cx2="http://schemas.microsoft.com/office/drawing/2015/10/21/chartex" xmlns:cx3="http://schemas.microsoft.com/office/drawing/2016/5/9/chartex" xmlns:cx4="http://schemas.microsoft.com/office/drawing/2016/5/10/chartex" xmlns:cx5="http://schemas.microsoft.com/office/drawing/2016/5/11/chartex" xmlns:cx6="http://schemas.microsoft.com/office/drawing/2016/5/12/chartex" xmlns:cx7="http://schemas.microsoft.com/office/drawing/2016/5/13/chartex" xmlns:cx8="http://schemas.microsoft.com/office/drawing/2016/5/14/chartex" xmlns:mc="http://schemas.openxmlformats.org/markup-compatibility/2006" xmlns:aink="http://schemas.microsoft.com/office/drawing/2016/ink" xmlns:am3d="http://schemas.microsoft.com/office/drawing/2017/model3d" xmlns:o="urn:schemas-microsoft-com:office:office" xmlns:r="http://schemas.openxmlformats.org/officeDocument/2006/relationships" xmlns:m="http://schemas.openxmlformats.org/officeDocument/2006/math" xmlns:v="urn:schemas-microsoft-com:vml" xmlns:wp14="http://schemas.microsoft.com/office/word/2010/wordprocessingDrawing" xmlns:wp="http://schemas.openxmlformats.org/drawingml/2006/wordprocessingDrawing" xmlns:w10="urn:schemas-microsoft-com:office:word" xmlns:w="http://schemas.openxmlformats.org/wordprocessingml/2006/main" xmlns:w14="http://schemas.microsoft.com/office/word/2010/wordml" xmlns:w15="http://schemas.microsoft.com/office/word/2012/wordml" xmlns:w16cex="http://schemas.microsoft.com/office/word/2018/wordml/cex" xmlns:w16cid="http://schemas.microsoft.com/office/word/2016/wordml/cid" xmlns:w16="http://schemas.microsoft.com/office/word/2018/wordml" xmlns:w16sdtdh="http://schemas.microsoft.com/office/word/2020/wordml/sdtdatahash" xmlns:w16se="http://schemas.microsoft.com/office/word/2015/wordml/symex" xmlns:wpg="http://schemas.microsoft.com/office/word/2010/wordprocessingGroup" xmlns:wpi="http://schemas.microsoft.com/office/word/2010/wordprocessingInk" xmlns:wne="http://schemas.microsoft.com/office/word/2006/wordml" xmlns:wps="http://schemas.microsoft.com/office/word/2010/wordprocessingShape" mc:Ignorable="w14 w15 w16se w16cid w16 w16cex w16sdtdh wp14">
+<w:endnotes xmlns:wpc="http://schemas.microsoft.com/office/word/2010/wordprocessingCanvas" xmlns:cx="http://schemas.microsoft.com/office/drawing/2014/chartex" xmlns:cx1="http://schemas.microsoft.com/office/drawing/2015/9/8/chartex" xmlns:cx2="http://schemas.microsoft.com/office/drawing/2015/10/21/chartex" xmlns:cx3="http://schemas.microsoft.com/office/drawing/2016/5/9/chartex" xmlns:cx4="http://schemas.microsoft.com/office/drawing/2016/5/10/chartex" xmlns:cx5="http://schemas.microsoft.com/office/drawing/2016/5/11/chartex" xmlns:cx6="http://schemas.microsoft.com/office/drawing/2016/5/12/chartex" xmlns:cx7="http://schemas.microsoft.com/office/drawing/2016/5/13/chartex" xmlns:cx8="http://schemas.microsoft.com/office/drawing/2016/5/14/chartex" xmlns:mc="http://schemas.openxmlformats.org/markup-compatibility/2006" xmlns:aink="http://schemas.microsoft.com/office/drawing/2016/ink" xmlns:am3d="http://schemas.microsoft.com/office/drawing/2017/model3d" xmlns:o="urn:schemas-microsoft-com:office:office" xmlns:r="http://schemas.openxmlformats.org/officeDocument/2006/relationships" xmlns:m="http://schemas.openxmlformats.org/officeDocument/2006/math" xmlns:v="urn:schemas-microsoft-com:vml" xmlns:wp14="http://schemas.microsoft.com/office/word/2010/wordprocessingDrawing" xmlns:wp="http://schemas.openxmlformats.org/drawingml/2006/wordprocessingDrawing" xmlns:w10="urn:schemas-microsoft-com:office:word" xmlns:w="http://schemas.openxmlformats.org/wordprocessingml/2006/main" xmlns:w14="http://schemas.microsoft.com/office/word/2010/wordml" xmlns:w15="http://schemas.microsoft.com/office/word/2012/wordml" xmlns:w16cid="http://schemas.microsoft.com/office/word/2016/wordml/cid" xmlns:w16se="http://schemas.microsoft.com/office/word/2015/wordml/symex" xmlns:wpg="http://schemas.microsoft.com/office/word/2010/wordprocessingGroup" xmlns:wpi="http://schemas.microsoft.com/office/word/2010/wordprocessingInk" xmlns:wne="http://schemas.microsoft.com/office/word/2006/wordml" xmlns:wps="http://schemas.microsoft.com/office/word/2010/wordprocessingShape" mc:Ignorable="w14 w15 w16se w16cid wp14">
   <w:endnote w:type="separator" w:id="-1">
     <w:p>
       <w:pPr>
@@ -1767,25 +1760,15 @@
 </file>
 
 <file path=word/footer1.xml><?xml version="1.0" encoding="utf-8"?>
-<w:ftr xmlns:wpc="http://schemas.microsoft.com/office/word/2010/wordprocessingCanvas" xmlns:cx="http://schemas.microsoft.com/office/drawing/2014/chartex" xmlns:cx1="http://schemas.microsoft.com/office/drawing/2015/9/8/chartex" xmlns:cx2="http://schemas.microsoft.com/office/drawing/2015/10/21/chartex" xmlns:cx3="http://schemas.microsoft.com/office/drawing/2016/5/9/chartex" xmlns:cx4="http://schemas.microsoft.com/office/drawing/2016/5/10/chartex" xmlns:cx5="http://schemas.microsoft.com/office/drawing/2016/5/11/chartex" xmlns:cx6="http://schemas.microsoft.com/office/drawing/2016/5/12/chartex" xmlns:cx7="http://schemas.microsoft.com/office/drawing/2016/5/13/chartex" xmlns:cx8="http://schemas.microsoft.com/office/drawing/2016/5/14/chartex" xmlns:mc="http://schemas.openxmlformats.org/markup-compatibility/2006" xmlns:aink="http://schemas.microsoft.com/office/drawing/2016/ink" xmlns:am3d="http://schemas.microsoft.com/office/drawing/2017/model3d" xmlns:o="urn:schemas-microsoft-com:office:office" xmlns:r="http://schemas.openxmlformats.org/officeDocument/2006/relationships" xmlns:m="http://schemas.openxmlformats.org/officeDocument/2006/math" xmlns:v="urn:schemas-microsoft-com:vml" xmlns:wp14="http://schemas.microsoft.com/office/word/2010/wordprocessingDrawing" xmlns:wp="http://schemas.openxmlformats.org/drawingml/2006/wordprocessingDrawing" xmlns:w10="urn:schemas-microsoft-com:office:word" xmlns:w="http://schemas.openxmlformats.org/wordprocessingml/2006/main" xmlns:w14="http://schemas.microsoft.com/office/word/2010/wordml" xmlns:w15="http://schemas.microsoft.com/office/word/2012/wordml" xmlns:w16cex="http://schemas.microsoft.com/office/word/2018/wordml/cex" xmlns:w16cid="http://schemas.microsoft.com/office/word/2016/wordml/cid" xmlns:w16="http://schemas.microsoft.com/office/word/2018/wordml" xmlns:w16sdtdh="http://schemas.microsoft.com/office/word/2020/wordml/sdtdatahash" xmlns:w16se="http://schemas.microsoft.com/office/word/2015/wordml/symex" xmlns:wpg="http://schemas.microsoft.com/office/word/2010/wordprocessingGroup" xmlns:wpi="http://schemas.microsoft.com/office/word/2010/wordprocessingInk" xmlns:wne="http://schemas.microsoft.com/office/word/2006/wordml" xmlns:wps="http://schemas.microsoft.com/office/word/2010/wordprocessingShape" mc:Ignorable="w14 w15 w16se w16cid w16 w16cex w16sdtdh wp14">
-  <w:p>
-    <w:pPr>
-      <w:pStyle w:val="Sidefod"/>
-    </w:pPr>
-  </w:p>
-</w:ftr>
-</file>
-
-<file path=word/footer2.xml><?xml version="1.0" encoding="utf-8"?>
-<w:ftr xmlns:wpc="http://schemas.microsoft.com/office/word/2010/wordprocessingCanvas" xmlns:cx="http://schemas.microsoft.com/office/drawing/2014/chartex" xmlns:cx1="http://schemas.microsoft.com/office/drawing/2015/9/8/chartex" xmlns:cx2="http://schemas.microsoft.com/office/drawing/2015/10/21/chartex" xmlns:cx3="http://schemas.microsoft.com/office/drawing/2016/5/9/chartex" xmlns:cx4="http://schemas.microsoft.com/office/drawing/2016/5/10/chartex" xmlns:cx5="http://schemas.microsoft.com/office/drawing/2016/5/11/chartex" xmlns:cx6="http://schemas.microsoft.com/office/drawing/2016/5/12/chartex" xmlns:cx7="http://schemas.microsoft.com/office/drawing/2016/5/13/chartex" xmlns:cx8="http://schemas.microsoft.com/office/drawing/2016/5/14/chartex" xmlns:mc="http://schemas.openxmlformats.org/markup-compatibility/2006" xmlns:aink="http://schemas.microsoft.com/office/drawing/2016/ink" xmlns:am3d="http://schemas.microsoft.com/office/drawing/2017/model3d" xmlns:o="urn:schemas-microsoft-com:office:office" xmlns:r="http://schemas.openxmlformats.org/officeDocument/2006/relationships" xmlns:m="http://schemas.openxmlformats.org/officeDocument/2006/math" xmlns:v="urn:schemas-microsoft-com:vml" xmlns:wp14="http://schemas.microsoft.com/office/word/2010/wordprocessingDrawing" xmlns:wp="http://schemas.openxmlformats.org/drawingml/2006/wordprocessingDrawing" xmlns:w10="urn:schemas-microsoft-com:office:word" xmlns:w="http://schemas.openxmlformats.org/wordprocessingml/2006/main" xmlns:w14="http://schemas.microsoft.com/office/word/2010/wordml" xmlns:w15="http://schemas.microsoft.com/office/word/2012/wordml" xmlns:w16cex="http://schemas.microsoft.com/office/word/2018/wordml/cex" xmlns:w16cid="http://schemas.microsoft.com/office/word/2016/wordml/cid" xmlns:w16="http://schemas.microsoft.com/office/word/2018/wordml" xmlns:w16sdtdh="http://schemas.microsoft.com/office/word/2020/wordml/sdtdatahash" xmlns:w16se="http://schemas.microsoft.com/office/word/2015/wordml/symex" xmlns:wpg="http://schemas.microsoft.com/office/word/2010/wordprocessingGroup" xmlns:wpi="http://schemas.microsoft.com/office/word/2010/wordprocessingInk" xmlns:wne="http://schemas.microsoft.com/office/word/2006/wordml" xmlns:wps="http://schemas.microsoft.com/office/word/2010/wordprocessingShape" mc:Ignorable="w14 w15 w16se w16cid w16 w16cex w16sdtdh wp14">
+<w:ftr xmlns:wpc="http://schemas.microsoft.com/office/word/2010/wordprocessingCanvas" xmlns:cx="http://schemas.microsoft.com/office/drawing/2014/chartex" xmlns:cx1="http://schemas.microsoft.com/office/drawing/2015/9/8/chartex" xmlns:cx2="http://schemas.microsoft.com/office/drawing/2015/10/21/chartex" xmlns:cx3="http://schemas.microsoft.com/office/drawing/2016/5/9/chartex" xmlns:cx4="http://schemas.microsoft.com/office/drawing/2016/5/10/chartex" xmlns:cx5="http://schemas.microsoft.com/office/drawing/2016/5/11/chartex" xmlns:cx6="http://schemas.microsoft.com/office/drawing/2016/5/12/chartex" xmlns:cx7="http://schemas.microsoft.com/office/drawing/2016/5/13/chartex" xmlns:cx8="http://schemas.microsoft.com/office/drawing/2016/5/14/chartex" xmlns:mc="http://schemas.openxmlformats.org/markup-compatibility/2006" xmlns:aink="http://schemas.microsoft.com/office/drawing/2016/ink" xmlns:am3d="http://schemas.microsoft.com/office/drawing/2017/model3d" xmlns:o="urn:schemas-microsoft-com:office:office" xmlns:r="http://schemas.openxmlformats.org/officeDocument/2006/relationships" xmlns:m="http://schemas.openxmlformats.org/officeDocument/2006/math" xmlns:v="urn:schemas-microsoft-com:vml" xmlns:wp14="http://schemas.microsoft.com/office/word/2010/wordprocessingDrawing" xmlns:wp="http://schemas.openxmlformats.org/drawingml/2006/wordprocessingDrawing" xmlns:w10="urn:schemas-microsoft-com:office:word" xmlns:w="http://schemas.openxmlformats.org/wordprocessingml/2006/main" xmlns:w14="http://schemas.microsoft.com/office/word/2010/wordml" xmlns:w15="http://schemas.microsoft.com/office/word/2012/wordml" xmlns:w16cid="http://schemas.microsoft.com/office/word/2016/wordml/cid" xmlns:w16se="http://schemas.microsoft.com/office/word/2015/wordml/symex" xmlns:wpg="http://schemas.microsoft.com/office/word/2010/wordprocessingGroup" xmlns:wpi="http://schemas.microsoft.com/office/word/2010/wordprocessingInk" xmlns:wne="http://schemas.microsoft.com/office/word/2006/wordml" xmlns:wps="http://schemas.microsoft.com/office/word/2010/wordprocessingShape" mc:Ignorable="w14 w15 w16se w16cid wp14">
   <w:tbl>
     <w:tblPr>
       <w:tblStyle w:val="Tabel-Gitter"/>
       <w:tblW w:w="10632" w:type="dxa"/>
       <w:tblInd w:w="-431" w:type="dxa"/>
       <w:tblBorders>
-        <w:insideH w:val="none" w:sz="0" w:space="0" w:color="auto"/>
-        <w:insideV w:val="none" w:sz="0" w:space="0" w:color="auto"/>
+        <w:insideH w:val="none" w:color="auto" w:sz="0" w:space="0"/>
+        <w:insideV w:val="none" w:color="auto" w:sz="0" w:space="0"/>
       </w:tblBorders>
       <w:tblCellMar>
         <w:top w:w="85" w:type="dxa"/>
@@ -1838,6 +1821,12 @@
             </w:sdtContent>
           </w:sdt>
           <w:r>
+            <w:rPr>
+              <w:b/>
+              <w:bCs/>
+              <w:sz w:val="20"/>
+              <w:szCs w:val="20"/>
+            </w:rPr>
             <w:t xml:space="preserve"> </w:t>
           </w:r>
           <w:r>
@@ -1877,9 +1866,12 @@
             </w:sdtContent>
           </w:sdt>
           <w:r>
-            <w:t xml:space="preserve"> </w:t>
-          </w:r>
-          <w:r>
+            <w:rPr>
+              <w:b/>
+              <w:bCs/>
+              <w:sz w:val="20"/>
+              <w:szCs w:val="20"/>
+            </w:rPr>
             <w:t xml:space="preserve"> </w:t>
           </w:r>
           <w:r>
@@ -1919,9 +1911,12 @@
             </w:sdtContent>
           </w:sdt>
           <w:r>
-            <w:t xml:space="preserve"> </w:t>
-          </w:r>
-          <w:r>
+            <w:rPr>
+              <w:b/>
+              <w:bCs/>
+              <w:sz w:val="20"/>
+              <w:szCs w:val="20"/>
+            </w:rPr>
             <w:t xml:space="preserve"> </w:t>
           </w:r>
           <w:r>
@@ -1963,9 +1958,12 @@
             </w:sdtContent>
           </w:sdt>
           <w:r>
-            <w:t xml:space="preserve"> </w:t>
-          </w:r>
-          <w:r>
+            <w:rPr>
+              <w:b/>
+              <w:bCs/>
+              <w:sz w:val="20"/>
+              <w:szCs w:val="20"/>
+            </w:rPr>
             <w:t xml:space="preserve"> </w:t>
           </w:r>
           <w:r>
@@ -1978,32 +1976,31 @@
             <w:sdtPr>
               <w:rPr>
                 <w:b/>
-                <w:bCs/>
-                <w:sz w:val="20"/>
-                <w:szCs w:val="20"/>
               </w:rPr>
-              <w:alias w:val="#Nav: /Header/TravelGuaranteeCaption"/>
+              <w:alias w:val="#Nav: /Labels/TravelGuaranteeLbl"/>
               <w:tag w:val="#Nav: Standard_Sales_Invoice/1306"/>
-              <w:id w:val="945656684"/>
+              <w:id w:val="822781874"/>
               <w:placeholder>
-                <w:docPart w:val="511B90A193C744B4BC44854B7D2B77F2"/>
+                <w:docPart w:val="DefaultPlaceholder_-1854013440"/>
               </w:placeholder>
-              <w:dataBinding w:prefixMappings="xmlns:ns0='urn:microsoft-dynamics-nav/reports/Standard_Sales_Invoice/1306/'" w:xpath="/ns0:NavWordReportXmlPart[1]/ns0:Header[1]/ns0:TravelGuaranteeCaption[1]" w:storeItemID="{8BCD1D8D-B23A-4084-822F-E250965334AB}"/>
+              <w:dataBinding w:prefixMappings="xmlns:ns0='urn:microsoft-dynamics-nav/reports/Standard_Sales_Invoice/1306/'" w:xpath="/ns0:NavWordReportXmlPart[1]/ns0:Labels[1]/ns0:TravelGuaranteeLbl[1]" w:storeItemID="{8BCD1D8D-B23A-4084-822F-E250965334AB}"/>
               <w:text/>
             </w:sdtPr>
             <w:sdtEndPr/>
             <w:sdtContent>
+              <w:proofErr w:type="spellStart"/>
               <w:r>
                 <w:rPr>
                   <w:b/>
-                  <w:bCs/>
-                  <w:sz w:val="20"/>
-                  <w:szCs w:val="20"/>
                 </w:rPr>
-                <w:t>TravelGuaranteeCaption</w:t>
+                <w:t>TravelGuaranteeLbl</w:t>
               </w:r>
+              <w:proofErr w:type="spellEnd"/>
             </w:sdtContent>
           </w:sdt>
+          <w:r>
+            <w:t xml:space="preserve"> </w:t>
+          </w:r>
           <w:r>
             <w:rPr>
               <w:b/>
@@ -2061,9 +2058,12 @@
             </w:sdtContent>
           </w:sdt>
           <w:r>
-            <w:t xml:space="preserve"> </w:t>
-          </w:r>
-          <w:r>
+            <w:rPr>
+              <w:b/>
+              <w:bCs/>
+              <w:sz w:val="20"/>
+              <w:szCs w:val="20"/>
+            </w:rPr>
             <w:t xml:space="preserve"> </w:t>
           </w:r>
           <w:r>
@@ -2105,9 +2105,12 @@
             </w:sdtContent>
           </w:sdt>
           <w:r>
-            <w:t xml:space="preserve"> </w:t>
-          </w:r>
-          <w:r>
+            <w:rPr>
+              <w:b/>
+              <w:bCs/>
+              <w:sz w:val="20"/>
+              <w:szCs w:val="20"/>
+            </w:rPr>
             <w:t xml:space="preserve"> </w:t>
           </w:r>
           <w:r>
@@ -2160,18 +2163,8 @@
 </w:ftr>
 </file>
 
-<file path=word/footer3.xml><?xml version="1.0" encoding="utf-8"?>
-<w:ftr xmlns:wpc="http://schemas.microsoft.com/office/word/2010/wordprocessingCanvas" xmlns:cx="http://schemas.microsoft.com/office/drawing/2014/chartex" xmlns:cx1="http://schemas.microsoft.com/office/drawing/2015/9/8/chartex" xmlns:cx2="http://schemas.microsoft.com/office/drawing/2015/10/21/chartex" xmlns:cx3="http://schemas.microsoft.com/office/drawing/2016/5/9/chartex" xmlns:cx4="http://schemas.microsoft.com/office/drawing/2016/5/10/chartex" xmlns:cx5="http://schemas.microsoft.com/office/drawing/2016/5/11/chartex" xmlns:cx6="http://schemas.microsoft.com/office/drawing/2016/5/12/chartex" xmlns:cx7="http://schemas.microsoft.com/office/drawing/2016/5/13/chartex" xmlns:cx8="http://schemas.microsoft.com/office/drawing/2016/5/14/chartex" xmlns:mc="http://schemas.openxmlformats.org/markup-compatibility/2006" xmlns:aink="http://schemas.microsoft.com/office/drawing/2016/ink" xmlns:am3d="http://schemas.microsoft.com/office/drawing/2017/model3d" xmlns:o="urn:schemas-microsoft-com:office:office" xmlns:r="http://schemas.openxmlformats.org/officeDocument/2006/relationships" xmlns:m="http://schemas.openxmlformats.org/officeDocument/2006/math" xmlns:v="urn:schemas-microsoft-com:vml" xmlns:wp14="http://schemas.microsoft.com/office/word/2010/wordprocessingDrawing" xmlns:wp="http://schemas.openxmlformats.org/drawingml/2006/wordprocessingDrawing" xmlns:w10="urn:schemas-microsoft-com:office:word" xmlns:w="http://schemas.openxmlformats.org/wordprocessingml/2006/main" xmlns:w14="http://schemas.microsoft.com/office/word/2010/wordml" xmlns:w15="http://schemas.microsoft.com/office/word/2012/wordml" xmlns:w16cex="http://schemas.microsoft.com/office/word/2018/wordml/cex" xmlns:w16cid="http://schemas.microsoft.com/office/word/2016/wordml/cid" xmlns:w16="http://schemas.microsoft.com/office/word/2018/wordml" xmlns:w16sdtdh="http://schemas.microsoft.com/office/word/2020/wordml/sdtdatahash" xmlns:w16se="http://schemas.microsoft.com/office/word/2015/wordml/symex" xmlns:wpg="http://schemas.microsoft.com/office/word/2010/wordprocessingGroup" xmlns:wpi="http://schemas.microsoft.com/office/word/2010/wordprocessingInk" xmlns:wne="http://schemas.microsoft.com/office/word/2006/wordml" xmlns:wps="http://schemas.microsoft.com/office/word/2010/wordprocessingShape" mc:Ignorable="w14 w15 w16se w16cid w16 w16cex w16sdtdh wp14">
-  <w:p>
-    <w:pPr>
-      <w:pStyle w:val="Sidefod"/>
-    </w:pPr>
-  </w:p>
-</w:ftr>
-</file>
-
 <file path=word/footnotes.xml><?xml version="1.0" encoding="utf-8"?>
-<w:footnotes xmlns:wpc="http://schemas.microsoft.com/office/word/2010/wordprocessingCanvas" xmlns:cx="http://schemas.microsoft.com/office/drawing/2014/chartex" xmlns:cx1="http://schemas.microsoft.com/office/drawing/2015/9/8/chartex" xmlns:cx2="http://schemas.microsoft.com/office/drawing/2015/10/21/chartex" xmlns:cx3="http://schemas.microsoft.com/office/drawing/2016/5/9/chartex" xmlns:cx4="http://schemas.microsoft.com/office/drawing/2016/5/10/chartex" xmlns:cx5="http://schemas.microsoft.com/office/drawing/2016/5/11/chartex" xmlns:cx6="http://schemas.microsoft.com/office/drawing/2016/5/12/chartex" xmlns:cx7="http://schemas.microsoft.com/office/drawing/2016/5/13/chartex" xmlns:cx8="http://schemas.microsoft.com/office/drawing/2016/5/14/chartex" xmlns:mc="http://schemas.openxmlformats.org/markup-compatibility/2006" xmlns:aink="http://schemas.microsoft.com/office/drawing/2016/ink" xmlns:am3d="http://schemas.microsoft.com/office/drawing/2017/model3d" xmlns:o="urn:schemas-microsoft-com:office:office" xmlns:r="http://schemas.openxmlformats.org/officeDocument/2006/relationships" xmlns:m="http://schemas.openxmlformats.org/officeDocument/2006/math" xmlns:v="urn:schemas-microsoft-com:vml" xmlns:wp14="http://schemas.microsoft.com/office/word/2010/wordprocessingDrawing" xmlns:wp="http://schemas.openxmlformats.org/drawingml/2006/wordprocessingDrawing" xmlns:w10="urn:schemas-microsoft-com:office:word" xmlns:w="http://schemas.openxmlformats.org/wordprocessingml/2006/main" xmlns:w14="http://schemas.microsoft.com/office/word/2010/wordml" xmlns:w15="http://schemas.microsoft.com/office/word/2012/wordml" xmlns:w16cex="http://schemas.microsoft.com/office/word/2018/wordml/cex" xmlns:w16cid="http://schemas.microsoft.com/office/word/2016/wordml/cid" xmlns:w16="http://schemas.microsoft.com/office/word/2018/wordml" xmlns:w16sdtdh="http://schemas.microsoft.com/office/word/2020/wordml/sdtdatahash" xmlns:w16se="http://schemas.microsoft.com/office/word/2015/wordml/symex" xmlns:wpg="http://schemas.microsoft.com/office/word/2010/wordprocessingGroup" xmlns:wpi="http://schemas.microsoft.com/office/word/2010/wordprocessingInk" xmlns:wne="http://schemas.microsoft.com/office/word/2006/wordml" xmlns:wps="http://schemas.microsoft.com/office/word/2010/wordprocessingShape" mc:Ignorable="w14 w15 w16se w16cid w16 w16cex w16sdtdh wp14">
+<w:footnotes xmlns:wpc="http://schemas.microsoft.com/office/word/2010/wordprocessingCanvas" xmlns:cx="http://schemas.microsoft.com/office/drawing/2014/chartex" xmlns:cx1="http://schemas.microsoft.com/office/drawing/2015/9/8/chartex" xmlns:cx2="http://schemas.microsoft.com/office/drawing/2015/10/21/chartex" xmlns:cx3="http://schemas.microsoft.com/office/drawing/2016/5/9/chartex" xmlns:cx4="http://schemas.microsoft.com/office/drawing/2016/5/10/chartex" xmlns:cx5="http://schemas.microsoft.com/office/drawing/2016/5/11/chartex" xmlns:cx6="http://schemas.microsoft.com/office/drawing/2016/5/12/chartex" xmlns:cx7="http://schemas.microsoft.com/office/drawing/2016/5/13/chartex" xmlns:cx8="http://schemas.microsoft.com/office/drawing/2016/5/14/chartex" xmlns:mc="http://schemas.openxmlformats.org/markup-compatibility/2006" xmlns:aink="http://schemas.microsoft.com/office/drawing/2016/ink" xmlns:am3d="http://schemas.microsoft.com/office/drawing/2017/model3d" xmlns:o="urn:schemas-microsoft-com:office:office" xmlns:r="http://schemas.openxmlformats.org/officeDocument/2006/relationships" xmlns:m="http://schemas.openxmlformats.org/officeDocument/2006/math" xmlns:v="urn:schemas-microsoft-com:vml" xmlns:wp14="http://schemas.microsoft.com/office/word/2010/wordprocessingDrawing" xmlns:wp="http://schemas.openxmlformats.org/drawingml/2006/wordprocessingDrawing" xmlns:w10="urn:schemas-microsoft-com:office:word" xmlns:w="http://schemas.openxmlformats.org/wordprocessingml/2006/main" xmlns:w14="http://schemas.microsoft.com/office/word/2010/wordml" xmlns:w15="http://schemas.microsoft.com/office/word/2012/wordml" xmlns:w16cid="http://schemas.microsoft.com/office/word/2016/wordml/cid" xmlns:w16se="http://schemas.microsoft.com/office/word/2015/wordml/symex" xmlns:wpg="http://schemas.microsoft.com/office/word/2010/wordprocessingGroup" xmlns:wpi="http://schemas.microsoft.com/office/word/2010/wordprocessingInk" xmlns:wne="http://schemas.microsoft.com/office/word/2006/wordml" xmlns:wps="http://schemas.microsoft.com/office/word/2010/wordprocessingShape" mc:Ignorable="w14 w15 w16se w16cid wp14">
   <w:footnote w:type="separator" w:id="-1">
     <w:p>
       <w:pPr>
@@ -2196,29 +2189,19 @@
 </file>
 
 <file path=word/header1.xml><?xml version="1.0" encoding="utf-8"?>
-<w:hdr xmlns:wpc="http://schemas.microsoft.com/office/word/2010/wordprocessingCanvas" xmlns:cx="http://schemas.microsoft.com/office/drawing/2014/chartex" xmlns:cx1="http://schemas.microsoft.com/office/drawing/2015/9/8/chartex" xmlns:cx2="http://schemas.microsoft.com/office/drawing/2015/10/21/chartex" xmlns:cx3="http://schemas.microsoft.com/office/drawing/2016/5/9/chartex" xmlns:cx4="http://schemas.microsoft.com/office/drawing/2016/5/10/chartex" xmlns:cx5="http://schemas.microsoft.com/office/drawing/2016/5/11/chartex" xmlns:cx6="http://schemas.microsoft.com/office/drawing/2016/5/12/chartex" xmlns:cx7="http://schemas.microsoft.com/office/drawing/2016/5/13/chartex" xmlns:cx8="http://schemas.microsoft.com/office/drawing/2016/5/14/chartex" xmlns:mc="http://schemas.openxmlformats.org/markup-compatibility/2006" xmlns:aink="http://schemas.microsoft.com/office/drawing/2016/ink" xmlns:am3d="http://schemas.microsoft.com/office/drawing/2017/model3d" xmlns:o="urn:schemas-microsoft-com:office:office" xmlns:r="http://schemas.openxmlformats.org/officeDocument/2006/relationships" xmlns:m="http://schemas.openxmlformats.org/officeDocument/2006/math" xmlns:v="urn:schemas-microsoft-com:vml" xmlns:wp14="http://schemas.microsoft.com/office/word/2010/wordprocessingDrawing" xmlns:wp="http://schemas.openxmlformats.org/drawingml/2006/wordprocessingDrawing" xmlns:w10="urn:schemas-microsoft-com:office:word" xmlns:w="http://schemas.openxmlformats.org/wordprocessingml/2006/main" xmlns:w14="http://schemas.microsoft.com/office/word/2010/wordml" xmlns:w15="http://schemas.microsoft.com/office/word/2012/wordml" xmlns:w16cex="http://schemas.microsoft.com/office/word/2018/wordml/cex" xmlns:w16cid="http://schemas.microsoft.com/office/word/2016/wordml/cid" xmlns:w16="http://schemas.microsoft.com/office/word/2018/wordml" xmlns:w16sdtdh="http://schemas.microsoft.com/office/word/2020/wordml/sdtdatahash" xmlns:w16se="http://schemas.microsoft.com/office/word/2015/wordml/symex" xmlns:wpg="http://schemas.microsoft.com/office/word/2010/wordprocessingGroup" xmlns:wpi="http://schemas.microsoft.com/office/word/2010/wordprocessingInk" xmlns:wne="http://schemas.microsoft.com/office/word/2006/wordml" xmlns:wps="http://schemas.microsoft.com/office/word/2010/wordprocessingShape" mc:Ignorable="w14 w15 w16se w16cid w16 w16cex w16sdtdh wp14">
-  <w:p>
-    <w:pPr>
-      <w:pStyle w:val="Sidehoved"/>
-    </w:pPr>
-  </w:p>
-</w:hdr>
-</file>
-
-<file path=word/header2.xml><?xml version="1.0" encoding="utf-8"?>
-<w:hdr xmlns:wpc="http://schemas.microsoft.com/office/word/2010/wordprocessingCanvas" xmlns:cx="http://schemas.microsoft.com/office/drawing/2014/chartex" xmlns:cx1="http://schemas.microsoft.com/office/drawing/2015/9/8/chartex" xmlns:cx2="http://schemas.microsoft.com/office/drawing/2015/10/21/chartex" xmlns:cx3="http://schemas.microsoft.com/office/drawing/2016/5/9/chartex" xmlns:cx4="http://schemas.microsoft.com/office/drawing/2016/5/10/chartex" xmlns:cx5="http://schemas.microsoft.com/office/drawing/2016/5/11/chartex" xmlns:cx6="http://schemas.microsoft.com/office/drawing/2016/5/12/chartex" xmlns:cx7="http://schemas.microsoft.com/office/drawing/2016/5/13/chartex" xmlns:cx8="http://schemas.microsoft.com/office/drawing/2016/5/14/chartex" xmlns:mc="http://schemas.openxmlformats.org/markup-compatibility/2006" xmlns:aink="http://schemas.microsoft.com/office/drawing/2016/ink" xmlns:am3d="http://schemas.microsoft.com/office/drawing/2017/model3d" xmlns:o="urn:schemas-microsoft-com:office:office" xmlns:r="http://schemas.openxmlformats.org/officeDocument/2006/relationships" xmlns:m="http://schemas.openxmlformats.org/officeDocument/2006/math" xmlns:v="urn:schemas-microsoft-com:vml" xmlns:wp14="http://schemas.microsoft.com/office/word/2010/wordprocessingDrawing" xmlns:wp="http://schemas.openxmlformats.org/drawingml/2006/wordprocessingDrawing" xmlns:w10="urn:schemas-microsoft-com:office:word" xmlns:w="http://schemas.openxmlformats.org/wordprocessingml/2006/main" xmlns:w14="http://schemas.microsoft.com/office/word/2010/wordml" xmlns:w15="http://schemas.microsoft.com/office/word/2012/wordml" xmlns:w16cex="http://schemas.microsoft.com/office/word/2018/wordml/cex" xmlns:w16cid="http://schemas.microsoft.com/office/word/2016/wordml/cid" xmlns:w16="http://schemas.microsoft.com/office/word/2018/wordml" xmlns:w16sdtdh="http://schemas.microsoft.com/office/word/2020/wordml/sdtdatahash" xmlns:w16se="http://schemas.microsoft.com/office/word/2015/wordml/symex" xmlns:wpg="http://schemas.microsoft.com/office/word/2010/wordprocessingGroup" xmlns:wpi="http://schemas.microsoft.com/office/word/2010/wordprocessingInk" xmlns:wne="http://schemas.microsoft.com/office/word/2006/wordml" xmlns:wps="http://schemas.microsoft.com/office/word/2010/wordprocessingShape" mc:Ignorable="w14 w15 w16se w16cid w16 w16cex w16sdtdh wp14">
+<w:hdr xmlns:a="http://schemas.openxmlformats.org/drawingml/2006/main" xmlns:pic="http://schemas.openxmlformats.org/drawingml/2006/picture" xmlns:wpc="http://schemas.microsoft.com/office/word/2010/wordprocessingCanvas" xmlns:cx="http://schemas.microsoft.com/office/drawing/2014/chartex" xmlns:cx1="http://schemas.microsoft.com/office/drawing/2015/9/8/chartex" xmlns:cx2="http://schemas.microsoft.com/office/drawing/2015/10/21/chartex" xmlns:cx3="http://schemas.microsoft.com/office/drawing/2016/5/9/chartex" xmlns:cx4="http://schemas.microsoft.com/office/drawing/2016/5/10/chartex" xmlns:cx5="http://schemas.microsoft.com/office/drawing/2016/5/11/chartex" xmlns:cx6="http://schemas.microsoft.com/office/drawing/2016/5/12/chartex" xmlns:cx7="http://schemas.microsoft.com/office/drawing/2016/5/13/chartex" xmlns:cx8="http://schemas.microsoft.com/office/drawing/2016/5/14/chartex" xmlns:mc="http://schemas.openxmlformats.org/markup-compatibility/2006" xmlns:aink="http://schemas.microsoft.com/office/drawing/2016/ink" xmlns:am3d="http://schemas.microsoft.com/office/drawing/2017/model3d" xmlns:o="urn:schemas-microsoft-com:office:office" xmlns:r="http://schemas.openxmlformats.org/officeDocument/2006/relationships" xmlns:m="http://schemas.openxmlformats.org/officeDocument/2006/math" xmlns:v="urn:schemas-microsoft-com:vml" xmlns:wp14="http://schemas.microsoft.com/office/word/2010/wordprocessingDrawing" xmlns:wp="http://schemas.openxmlformats.org/drawingml/2006/wordprocessingDrawing" xmlns:w10="urn:schemas-microsoft-com:office:word" xmlns:w="http://schemas.openxmlformats.org/wordprocessingml/2006/main" xmlns:w14="http://schemas.microsoft.com/office/word/2010/wordml" xmlns:w15="http://schemas.microsoft.com/office/word/2012/wordml" xmlns:w16cid="http://schemas.microsoft.com/office/word/2016/wordml/cid" xmlns:w16se="http://schemas.microsoft.com/office/word/2015/wordml/symex" xmlns:wpg="http://schemas.microsoft.com/office/word/2010/wordprocessingGroup" xmlns:wpi="http://schemas.microsoft.com/office/word/2010/wordprocessingInk" xmlns:wne="http://schemas.microsoft.com/office/word/2006/wordml" xmlns:wps="http://schemas.microsoft.com/office/word/2010/wordprocessingShape" mc:Ignorable="w14 w15 w16se w16cid wp14">
   <w:tbl>
     <w:tblPr>
       <w:tblStyle w:val="Tabel-Gitter"/>
       <w:tblW w:w="5517" w:type="pct"/>
       <w:tblInd w:w="-426" w:type="dxa"/>
       <w:tblBorders>
-        <w:top w:val="none" w:sz="0" w:space="0" w:color="auto"/>
-        <w:left w:val="none" w:sz="0" w:space="0" w:color="auto"/>
-        <w:bottom w:val="none" w:sz="0" w:space="0" w:color="auto"/>
-        <w:right w:val="none" w:sz="0" w:space="0" w:color="auto"/>
-        <w:insideH w:val="none" w:sz="0" w:space="0" w:color="auto"/>
-        <w:insideV w:val="none" w:sz="0" w:space="0" w:color="auto"/>
+        <w:top w:val="none" w:color="auto" w:sz="0" w:space="0"/>
+        <w:left w:val="none" w:color="auto" w:sz="0" w:space="0"/>
+        <w:bottom w:val="none" w:color="auto" w:sz="0" w:space="0"/>
+        <w:right w:val="none" w:color="auto" w:sz="0" w:space="0"/>
+        <w:insideH w:val="none" w:color="auto" w:sz="0" w:space="0"/>
+        <w:insideV w:val="none" w:color="auto" w:sz="0" w:space="0"/>
       </w:tblBorders>
       <w:tblCellMar>
         <w:left w:w="0" w:type="dxa"/>
@@ -2240,12 +2223,12 @@
             <w:tblStyle w:val="Tabel-Gitter"/>
             <w:tblW w:w="0" w:type="auto"/>
             <w:tblBorders>
-              <w:top w:val="none" w:sz="0" w:space="0" w:color="auto"/>
-              <w:left w:val="none" w:sz="0" w:space="0" w:color="auto"/>
-              <w:bottom w:val="none" w:sz="0" w:space="0" w:color="auto"/>
-              <w:right w:val="none" w:sz="0" w:space="0" w:color="auto"/>
-              <w:insideH w:val="none" w:sz="0" w:space="0" w:color="auto"/>
-              <w:insideV w:val="none" w:sz="0" w:space="0" w:color="auto"/>
+              <w:top w:val="none" w:color="auto" w:sz="0" w:space="0"/>
+              <w:left w:val="none" w:color="auto" w:sz="0" w:space="0"/>
+              <w:bottom w:val="none" w:color="auto" w:sz="0" w:space="0"/>
+              <w:right w:val="none" w:color="auto" w:sz="0" w:space="0"/>
+              <w:insideH w:val="none" w:color="auto" w:sz="0" w:space="0"/>
+              <w:insideV w:val="none" w:color="auto" w:sz="0" w:space="0"/>
             </w:tblBorders>
             <w:tblLook w:val="04A0" w:firstRow="1" w:lastRow="0" w:firstColumn="1" w:lastColumn="0" w:noHBand="0" w:noVBand="1"/>
           </w:tblPr>
@@ -2704,18 +2687,8 @@
 </w:hdr>
 </file>
 
-<file path=word/header3.xml><?xml version="1.0" encoding="utf-8"?>
-<w:hdr xmlns:wpc="http://schemas.microsoft.com/office/word/2010/wordprocessingCanvas" xmlns:cx="http://schemas.microsoft.com/office/drawing/2014/chartex" xmlns:cx1="http://schemas.microsoft.com/office/drawing/2015/9/8/chartex" xmlns:cx2="http://schemas.microsoft.com/office/drawing/2015/10/21/chartex" xmlns:cx3="http://schemas.microsoft.com/office/drawing/2016/5/9/chartex" xmlns:cx4="http://schemas.microsoft.com/office/drawing/2016/5/10/chartex" xmlns:cx5="http://schemas.microsoft.com/office/drawing/2016/5/11/chartex" xmlns:cx6="http://schemas.microsoft.com/office/drawing/2016/5/12/chartex" xmlns:cx7="http://schemas.microsoft.com/office/drawing/2016/5/13/chartex" xmlns:cx8="http://schemas.microsoft.com/office/drawing/2016/5/14/chartex" xmlns:mc="http://schemas.openxmlformats.org/markup-compatibility/2006" xmlns:aink="http://schemas.microsoft.com/office/drawing/2016/ink" xmlns:am3d="http://schemas.microsoft.com/office/drawing/2017/model3d" xmlns:o="urn:schemas-microsoft-com:office:office" xmlns:r="http://schemas.openxmlformats.org/officeDocument/2006/relationships" xmlns:m="http://schemas.openxmlformats.org/officeDocument/2006/math" xmlns:v="urn:schemas-microsoft-com:vml" xmlns:wp14="http://schemas.microsoft.com/office/word/2010/wordprocessingDrawing" xmlns:wp="http://schemas.openxmlformats.org/drawingml/2006/wordprocessingDrawing" xmlns:w10="urn:schemas-microsoft-com:office:word" xmlns:w="http://schemas.openxmlformats.org/wordprocessingml/2006/main" xmlns:w14="http://schemas.microsoft.com/office/word/2010/wordml" xmlns:w15="http://schemas.microsoft.com/office/word/2012/wordml" xmlns:w16cex="http://schemas.microsoft.com/office/word/2018/wordml/cex" xmlns:w16cid="http://schemas.microsoft.com/office/word/2016/wordml/cid" xmlns:w16="http://schemas.microsoft.com/office/word/2018/wordml" xmlns:w16sdtdh="http://schemas.microsoft.com/office/word/2020/wordml/sdtdatahash" xmlns:w16se="http://schemas.microsoft.com/office/word/2015/wordml/symex" xmlns:wpg="http://schemas.microsoft.com/office/word/2010/wordprocessingGroup" xmlns:wpi="http://schemas.microsoft.com/office/word/2010/wordprocessingInk" xmlns:wne="http://schemas.microsoft.com/office/word/2006/wordml" xmlns:wps="http://schemas.microsoft.com/office/word/2010/wordprocessingShape" mc:Ignorable="w14 w15 w16se w16cid w16 w16cex w16sdtdh wp14">
-  <w:p>
-    <w:pPr>
-      <w:pStyle w:val="Sidehoved"/>
-    </w:pPr>
-  </w:p>
-</w:hdr>
-</file>
-
 <file path=word/styles.xml><?xml version="1.0" encoding="utf-8"?>
-<w:styles xmlns:mc="http://schemas.openxmlformats.org/markup-compatibility/2006" xmlns:r="http://schemas.openxmlformats.org/officeDocument/2006/relationships" xmlns:w="http://schemas.openxmlformats.org/wordprocessingml/2006/main" xmlns:w14="http://schemas.microsoft.com/office/word/2010/wordml" xmlns:w15="http://schemas.microsoft.com/office/word/2012/wordml" xmlns:w16cex="http://schemas.microsoft.com/office/word/2018/wordml/cex" xmlns:w16cid="http://schemas.microsoft.com/office/word/2016/wordml/cid" xmlns:w16="http://schemas.microsoft.com/office/word/2018/wordml" xmlns:w16sdtdh="http://schemas.microsoft.com/office/word/2020/wordml/sdtdatahash" xmlns:w16se="http://schemas.microsoft.com/office/word/2015/wordml/symex" mc:Ignorable="w14 w15 w16se w16cid w16 w16cex w16sdtdh">
+<w:styles xmlns:mc="http://schemas.openxmlformats.org/markup-compatibility/2006" xmlns:r="http://schemas.openxmlformats.org/officeDocument/2006/relationships" xmlns:w="http://schemas.openxmlformats.org/wordprocessingml/2006/main" xmlns:w14="http://schemas.microsoft.com/office/word/2010/wordml" xmlns:w15="http://schemas.microsoft.com/office/word/2012/wordml" xmlns:w16cid="http://schemas.microsoft.com/office/word/2016/wordml/cid" xmlns:w16se="http://schemas.microsoft.com/office/word/2015/wordml/symex" mc:Ignorable="w14 w15 w16se w16cid">
   <w:docDefaults>
     <w:rPrDefault>
       <w:rPr>
@@ -2731,7 +2704,7 @@
       </w:pPr>
     </w:pPrDefault>
   </w:docDefaults>
-  <w:latentStyles w:defLockedState="0" w:defUIPriority="99" w:defSemiHidden="0" w:defUnhideWhenUsed="0" w:defQFormat="0" w:count="376">
+  <w:latentStyles w:defLockedState="0" w:defUIPriority="99" w:defSemiHidden="0" w:defUnhideWhenUsed="0" w:defQFormat="0" w:count="375">
     <w:lsdException w:name="Normal" w:uiPriority="0" w:qFormat="1"/>
     <w:lsdException w:name="heading 1" w:uiPriority="9" w:qFormat="1"/>
     <w:lsdException w:name="heading 2" w:semiHidden="1" w:uiPriority="9" w:unhideWhenUsed="1" w:qFormat="1"/>
@@ -3107,7 +3080,6 @@
     <w:lsdException w:name="Smart Hyperlink" w:semiHidden="1" w:unhideWhenUsed="1"/>
     <w:lsdException w:name="Hashtag" w:semiHidden="1" w:unhideWhenUsed="1"/>
     <w:lsdException w:name="Unresolved Mention" w:semiHidden="1" w:unhideWhenUsed="1"/>
-    <w:lsdException w:name="Smart Link" w:semiHidden="1" w:unhideWhenUsed="1"/>
   </w:latentStyles>
   <w:style w:type="paragraph" w:default="1" w:styleId="Normal">
     <w:name w:val="Normal"/>
@@ -3255,7 +3227,7 @@
 </file>
 
 <file path=word/glossary/document.xml><?xml version="1.0" encoding="utf-8"?>
-<w:glossaryDocument xmlns:wpc="http://schemas.microsoft.com/office/word/2010/wordprocessingCanvas" xmlns:cx="http://schemas.microsoft.com/office/drawing/2014/chartex" xmlns:cx1="http://schemas.microsoft.com/office/drawing/2015/9/8/chartex" xmlns:cx2="http://schemas.microsoft.com/office/drawing/2015/10/21/chartex" xmlns:cx3="http://schemas.microsoft.com/office/drawing/2016/5/9/chartex" xmlns:cx4="http://schemas.microsoft.com/office/drawing/2016/5/10/chartex" xmlns:cx5="http://schemas.microsoft.com/office/drawing/2016/5/11/chartex" xmlns:cx6="http://schemas.microsoft.com/office/drawing/2016/5/12/chartex" xmlns:cx7="http://schemas.microsoft.com/office/drawing/2016/5/13/chartex" xmlns:cx8="http://schemas.microsoft.com/office/drawing/2016/5/14/chartex" xmlns:mc="http://schemas.openxmlformats.org/markup-compatibility/2006" xmlns:aink="http://schemas.microsoft.com/office/drawing/2016/ink" xmlns:am3d="http://schemas.microsoft.com/office/drawing/2017/model3d" xmlns:o="urn:schemas-microsoft-com:office:office" xmlns:r="http://schemas.openxmlformats.org/officeDocument/2006/relationships" xmlns:m="http://schemas.openxmlformats.org/officeDocument/2006/math" xmlns:v="urn:schemas-microsoft-com:vml" xmlns:wp14="http://schemas.microsoft.com/office/word/2010/wordprocessingDrawing" xmlns:wp="http://schemas.openxmlformats.org/drawingml/2006/wordprocessingDrawing" xmlns:w10="urn:schemas-microsoft-com:office:word" xmlns:w="http://schemas.openxmlformats.org/wordprocessingml/2006/main" xmlns:w14="http://schemas.microsoft.com/office/word/2010/wordml" xmlns:w15="http://schemas.microsoft.com/office/word/2012/wordml" xmlns:w16cex="http://schemas.microsoft.com/office/word/2018/wordml/cex" xmlns:w16cid="http://schemas.microsoft.com/office/word/2016/wordml/cid" xmlns:w16="http://schemas.microsoft.com/office/word/2018/wordml" xmlns:w16sdtdh="http://schemas.microsoft.com/office/word/2020/wordml/sdtdatahash" xmlns:w16se="http://schemas.microsoft.com/office/word/2015/wordml/symex" xmlns:wpg="http://schemas.microsoft.com/office/word/2010/wordprocessingGroup" xmlns:wpi="http://schemas.microsoft.com/office/word/2010/wordprocessingInk" xmlns:wne="http://schemas.microsoft.com/office/word/2006/wordml" xmlns:wps="http://schemas.microsoft.com/office/word/2010/wordprocessingShape" mc:Ignorable="w14 w15 w16se w16cid w16 w16cex w16sdtdh wp14">
+<w:glossaryDocument xmlns:wpc="http://schemas.microsoft.com/office/word/2010/wordprocessingCanvas" xmlns:cx="http://schemas.microsoft.com/office/drawing/2014/chartex" xmlns:cx1="http://schemas.microsoft.com/office/drawing/2015/9/8/chartex" xmlns:cx2="http://schemas.microsoft.com/office/drawing/2015/10/21/chartex" xmlns:cx3="http://schemas.microsoft.com/office/drawing/2016/5/9/chartex" xmlns:cx4="http://schemas.microsoft.com/office/drawing/2016/5/10/chartex" xmlns:cx5="http://schemas.microsoft.com/office/drawing/2016/5/11/chartex" xmlns:cx6="http://schemas.microsoft.com/office/drawing/2016/5/12/chartex" xmlns:cx7="http://schemas.microsoft.com/office/drawing/2016/5/13/chartex" xmlns:cx8="http://schemas.microsoft.com/office/drawing/2016/5/14/chartex" xmlns:mc="http://schemas.openxmlformats.org/markup-compatibility/2006" xmlns:aink="http://schemas.microsoft.com/office/drawing/2016/ink" xmlns:am3d="http://schemas.microsoft.com/office/drawing/2017/model3d" xmlns:o="urn:schemas-microsoft-com:office:office" xmlns:r="http://schemas.openxmlformats.org/officeDocument/2006/relationships" xmlns:m="http://schemas.openxmlformats.org/officeDocument/2006/math" xmlns:v="urn:schemas-microsoft-com:vml" xmlns:wp14="http://schemas.microsoft.com/office/word/2010/wordprocessingDrawing" xmlns:wp="http://schemas.openxmlformats.org/drawingml/2006/wordprocessingDrawing" xmlns:w10="urn:schemas-microsoft-com:office:word" xmlns:w="http://schemas.openxmlformats.org/wordprocessingml/2006/main" xmlns:w14="http://schemas.microsoft.com/office/word/2010/wordml" xmlns:w15="http://schemas.microsoft.com/office/word/2012/wordml" xmlns:w16cid="http://schemas.microsoft.com/office/word/2016/wordml/cid" xmlns:w16se="http://schemas.microsoft.com/office/word/2015/wordml/symex" xmlns:wpg="http://schemas.microsoft.com/office/word/2010/wordprocessingGroup" xmlns:wpi="http://schemas.microsoft.com/office/word/2010/wordprocessingInk" xmlns:wne="http://schemas.microsoft.com/office/word/2006/wordml" xmlns:wps="http://schemas.microsoft.com/office/word/2010/wordprocessingShape" mc:Ignorable="w14 w15 w16se w16cid wp14">
   <w:docParts>
     <w:docPart>
       <w:docPartPr>
@@ -3546,35 +3518,6 @@
     </w:docPart>
     <w:docPart>
       <w:docPartPr>
-        <w:name w:val="511B90A193C744B4BC44854B7D2B77F2"/>
-        <w:category>
-          <w:name w:val="Generelt"/>
-          <w:gallery w:val="placeholder"/>
-        </w:category>
-        <w:types>
-          <w:type w:val="bbPlcHdr"/>
-        </w:types>
-        <w:behaviors>
-          <w:behavior w:val="content"/>
-        </w:behaviors>
-        <w:guid w:val="{FA1BEFCE-EFBE-4BD4-BCF1-24B2B45E0E0F}"/>
-      </w:docPartPr>
-      <w:docPartBody>
-        <w:p>
-          <w:pPr>
-            <w:pStyle w:val="511B90A193C744B4BC44854B7D2B77F2"/>
-          </w:pPr>
-          <w:r>
-            <w:rPr>
-              <w:rStyle w:val="Pladsholdertekst"/>
-            </w:rPr>
-            <w:t>Klik eller tryk her for at skrive tekst.</w:t>
-          </w:r>
-        </w:p>
-      </w:docPartBody>
-    </w:docPart>
-    <w:docPart>
-      <w:docPartPr>
         <w:name w:val="3634C8FDBF3546A381F5C2BAFE19AE02"/>
         <w:category>
           <w:name w:val="Generelt"/>
@@ -3665,7 +3608,7 @@
 </file>
 
 <file path=word/glossary/fontTable.xml><?xml version="1.0" encoding="utf-8"?>
-<w:fonts xmlns:mc="http://schemas.openxmlformats.org/markup-compatibility/2006" xmlns:r="http://schemas.openxmlformats.org/officeDocument/2006/relationships" xmlns:w="http://schemas.openxmlformats.org/wordprocessingml/2006/main" xmlns:w14="http://schemas.microsoft.com/office/word/2010/wordml" xmlns:w15="http://schemas.microsoft.com/office/word/2012/wordml" xmlns:w16cex="http://schemas.microsoft.com/office/word/2018/wordml/cex" xmlns:w16cid="http://schemas.microsoft.com/office/word/2016/wordml/cid" xmlns:w16="http://schemas.microsoft.com/office/word/2018/wordml" xmlns:w16sdtdh="http://schemas.microsoft.com/office/word/2020/wordml/sdtdatahash" xmlns:w16se="http://schemas.microsoft.com/office/word/2015/wordml/symex" mc:Ignorable="w14 w15 w16se w16cid w16 w16cex w16sdtdh">
+<w:fonts xmlns:mc="http://schemas.openxmlformats.org/markup-compatibility/2006" xmlns:r="http://schemas.openxmlformats.org/officeDocument/2006/relationships" xmlns:w="http://schemas.openxmlformats.org/wordprocessingml/2006/main" xmlns:w14="http://schemas.microsoft.com/office/word/2010/wordml" xmlns:w15="http://schemas.microsoft.com/office/word/2012/wordml" xmlns:w16cid="http://schemas.microsoft.com/office/word/2016/wordml/cid" xmlns:w16se="http://schemas.microsoft.com/office/word/2015/wordml/symex" mc:Ignorable="w14 w15 w16se w16cid">
   <w:font w:name="Calibri">
     <w:panose1 w:val="020F0502020204030204"/>
     <w:charset w:val="00"/>
@@ -3691,7 +3634,7 @@
 </file>
 
 <file path=word/glossary/settings.xml><?xml version="1.0" encoding="utf-8"?>
-<w:settings xmlns:mc="http://schemas.openxmlformats.org/markup-compatibility/2006" xmlns:o="urn:schemas-microsoft-com:office:office" xmlns:r="http://schemas.openxmlformats.org/officeDocument/2006/relationships" xmlns:m="http://schemas.openxmlformats.org/officeDocument/2006/math" xmlns:v="urn:schemas-microsoft-com:vml" xmlns:w10="urn:schemas-microsoft-com:office:word" xmlns:w="http://schemas.openxmlformats.org/wordprocessingml/2006/main" xmlns:w14="http://schemas.microsoft.com/office/word/2010/wordml" xmlns:w15="http://schemas.microsoft.com/office/word/2012/wordml" xmlns:w16cex="http://schemas.microsoft.com/office/word/2018/wordml/cex" xmlns:w16cid="http://schemas.microsoft.com/office/word/2016/wordml/cid" xmlns:w16="http://schemas.microsoft.com/office/word/2018/wordml" xmlns:w16sdtdh="http://schemas.microsoft.com/office/word/2020/wordml/sdtdatahash" xmlns:w16se="http://schemas.microsoft.com/office/word/2015/wordml/symex" xmlns:sl="http://schemas.openxmlformats.org/schemaLibrary/2006/main" mc:Ignorable="w14 w15 w16se w16cid w16 w16cex w16sdtdh">
+<w:settings xmlns:mc="http://schemas.openxmlformats.org/markup-compatibility/2006" xmlns:o="urn:schemas-microsoft-com:office:office" xmlns:r="http://schemas.openxmlformats.org/officeDocument/2006/relationships" xmlns:m="http://schemas.openxmlformats.org/officeDocument/2006/math" xmlns:v="urn:schemas-microsoft-com:vml" xmlns:w10="urn:schemas-microsoft-com:office:word" xmlns:w="http://schemas.openxmlformats.org/wordprocessingml/2006/main" xmlns:w14="http://schemas.microsoft.com/office/word/2010/wordml" xmlns:w15="http://schemas.microsoft.com/office/word/2012/wordml" xmlns:w16cid="http://schemas.microsoft.com/office/word/2016/wordml/cid" xmlns:w16se="http://schemas.microsoft.com/office/word/2015/wordml/symex" xmlns:sl="http://schemas.openxmlformats.org/schemaLibrary/2006/main" mc:Ignorable="w14 w15 w16se w16cid">
   <w:view w:val="normal"/>
   <w:defaultTabStop w:val="1304"/>
   <w:hyphenationZone w:val="425"/>
@@ -3730,12 +3673,14 @@
     <w:rsid w:val="004B04EE"/>
     <w:rsid w:val="004D3772"/>
     <w:rsid w:val="00513122"/>
+    <w:rsid w:val="0063271C"/>
     <w:rsid w:val="0063719B"/>
     <w:rsid w:val="00686842"/>
     <w:rsid w:val="00690029"/>
     <w:rsid w:val="006C18E8"/>
     <w:rsid w:val="006E5765"/>
     <w:rsid w:val="00737481"/>
+    <w:rsid w:val="0078571D"/>
     <w:rsid w:val="007D256A"/>
     <w:rsid w:val="007E1034"/>
     <w:rsid w:val="007F2135"/>
@@ -3749,6 +3694,7 @@
     <w:rsid w:val="00977A8E"/>
     <w:rsid w:val="009C5A20"/>
     <w:rsid w:val="00A25D66"/>
+    <w:rsid w:val="00A52EA7"/>
     <w:rsid w:val="00A9057C"/>
     <w:rsid w:val="00B35795"/>
     <w:rsid w:val="00BE5F97"/>
@@ -3757,10 +3703,14 @@
     <w:rsid w:val="00DF6403"/>
     <w:rsid w:val="00E30273"/>
     <w:rsid w:val="00E4477F"/>
+    <w:rsid w:val="00E55472"/>
     <w:rsid w:val="00E7142A"/>
     <w:rsid w:val="00E71DF6"/>
+    <w:rsid w:val="00EB08AB"/>
     <w:rsid w:val="00ED0234"/>
     <w:rsid w:val="00EF7762"/>
+    <w:rsid w:val="00F04797"/>
+    <w:rsid w:val="00F07D19"/>
     <w:rsid w:val="00FB3F52"/>
     <w:rsid w:val="00FF1B33"/>
   </w:rsids>
@@ -3786,7 +3736,7 @@
 </file>
 
 <file path=word/glossary/styles.xml><?xml version="1.0" encoding="utf-8"?>
-<w:styles xmlns:mc="http://schemas.openxmlformats.org/markup-compatibility/2006" xmlns:r="http://schemas.openxmlformats.org/officeDocument/2006/relationships" xmlns:w="http://schemas.openxmlformats.org/wordprocessingml/2006/main" xmlns:w14="http://schemas.microsoft.com/office/word/2010/wordml" xmlns:w15="http://schemas.microsoft.com/office/word/2012/wordml" xmlns:w16cex="http://schemas.microsoft.com/office/word/2018/wordml/cex" xmlns:w16cid="http://schemas.microsoft.com/office/word/2016/wordml/cid" xmlns:w16="http://schemas.microsoft.com/office/word/2018/wordml" xmlns:w16sdtdh="http://schemas.microsoft.com/office/word/2020/wordml/sdtdatahash" xmlns:w16se="http://schemas.microsoft.com/office/word/2015/wordml/symex" mc:Ignorable="w14 w15 w16se w16cid w16 w16cex w16sdtdh">
+<w:styles xmlns:mc="http://schemas.openxmlformats.org/markup-compatibility/2006" xmlns:r="http://schemas.openxmlformats.org/officeDocument/2006/relationships" xmlns:w="http://schemas.openxmlformats.org/wordprocessingml/2006/main" xmlns:w14="http://schemas.microsoft.com/office/word/2010/wordml" xmlns:w15="http://schemas.microsoft.com/office/word/2012/wordml" xmlns:w16cid="http://schemas.microsoft.com/office/word/2016/wordml/cid" xmlns:w16se="http://schemas.microsoft.com/office/word/2015/wordml/symex" mc:Ignorable="w14 w15 w16se w16cid">
   <w:docDefaults>
     <w:rPrDefault>
       <w:rPr>
@@ -3802,7 +3752,7 @@
       </w:pPr>
     </w:pPrDefault>
   </w:docDefaults>
-  <w:latentStyles w:defLockedState="0" w:defUIPriority="99" w:defSemiHidden="0" w:defUnhideWhenUsed="0" w:defQFormat="0" w:count="376">
+  <w:latentStyles w:defLockedState="0" w:defUIPriority="99" w:defSemiHidden="0" w:defUnhideWhenUsed="0" w:defQFormat="0" w:count="375">
     <w:lsdException w:name="Normal" w:uiPriority="0" w:qFormat="1"/>
     <w:lsdException w:name="heading 1" w:uiPriority="9" w:qFormat="1"/>
     <w:lsdException w:name="heading 2" w:semiHidden="1" w:uiPriority="9" w:unhideWhenUsed="1" w:qFormat="1"/>
@@ -4178,7 +4128,6 @@
     <w:lsdException w:name="Smart Hyperlink" w:semiHidden="1" w:unhideWhenUsed="1"/>
     <w:lsdException w:name="Hashtag" w:semiHidden="1" w:unhideWhenUsed="1"/>
     <w:lsdException w:name="Unresolved Mention" w:semiHidden="1" w:unhideWhenUsed="1"/>
-    <w:lsdException w:name="Smart Link" w:semiHidden="1" w:unhideWhenUsed="1"/>
   </w:latentStyles>
   <w:style w:type="paragraph" w:default="1" w:styleId="Normal">
     <w:name w:val="Normal"/>
@@ -4277,7 +4226,7 @@
 </file>
 
 <file path=word/glossary/webSettings.xml><?xml version="1.0" encoding="utf-8"?>
-<w:webSettings xmlns:mc="http://schemas.openxmlformats.org/markup-compatibility/2006" xmlns:r="http://schemas.openxmlformats.org/officeDocument/2006/relationships" xmlns:w="http://schemas.openxmlformats.org/wordprocessingml/2006/main" xmlns:w14="http://schemas.microsoft.com/office/word/2010/wordml" xmlns:w15="http://schemas.microsoft.com/office/word/2012/wordml" xmlns:w16cex="http://schemas.microsoft.com/office/word/2018/wordml/cex" xmlns:w16cid="http://schemas.microsoft.com/office/word/2016/wordml/cid" xmlns:w16="http://schemas.microsoft.com/office/word/2018/wordml" xmlns:w16sdtdh="http://schemas.microsoft.com/office/word/2020/wordml/sdtdatahash" xmlns:w16se="http://schemas.microsoft.com/office/word/2015/wordml/symex" mc:Ignorable="w14 w15 w16se w16cid w16 w16cex w16sdtdh">
+<w:webSettings xmlns:mc="http://schemas.openxmlformats.org/markup-compatibility/2006" xmlns:r="http://schemas.openxmlformats.org/officeDocument/2006/relationships" xmlns:w="http://schemas.openxmlformats.org/wordprocessingml/2006/main" xmlns:w14="http://schemas.microsoft.com/office/word/2010/wordml" xmlns:w15="http://schemas.microsoft.com/office/word/2012/wordml" xmlns:w16cid="http://schemas.microsoft.com/office/word/2016/wordml/cid" xmlns:w16se="http://schemas.microsoft.com/office/word/2015/wordml/symex" mc:Ignorable="w14 w15 w16se w16cid">
   <w:optimizeForBrowser/>
   <w:allowPNG/>
 </w:webSettings>
@@ -4580,10 +4529,34 @@
 
 <file path=customXml/item1.xml>��< ? x m l   v e r s i o n = " 1 . 0 "   e n c o d i n g = " u t f - 1 6 " ? > < N a v W o r d R e p o r t X m l P a r t   x m l n s = " u r n : m i c r o s o f t - d y n a m i c s - n a v / r e p o r t s / S t a n d a r d _ S a l e s _ I n v o i c e / 1 3 0 6 / " >   
+     < L a b e l s > + 
+         < A r r i v a l D a t e L b l > A r r i v a l D a t e L b l < / A r r i v a l D a t e L b l > + 
+         < D e p a r t u r e D a t e L b l > D e p a r t u r e D a t e L b l < / D e p a r t u r e D a t e L b l > + 
+         < D i s t r i c t L b l > D i s t r i c t L b l < / D i s t r i c t L b l > + 
+         < I n c l u d i n g V A T L b l > I n c l u d i n g V A T L b l < / I n c l u d i n g V A T L b l > + 
+         < I n v o i c e A m o u n t L b l > I n v o i c e A m o u n t L b l < / I n v o i c e A m o u n t L b l > + 
+         < I n v o i c e D a t e L b l > I n v o i c e D a t e L b l < / I n v o i c e D a t e L b l > + 
+         < L i n e A m o u n t L b l > L i n e A m o u n t L b l < / L i n e A m o u n t L b l > + 
+         < N a m e L b l > N a m e L b l < / N a m e L b l > + 
+         < N u m b e r O f P e o p l e L b l > N u m b e r O f P e o p l e L b l < / N u m b e r O f P e o p l e L b l > + 
+         < T r a v e l G u a r a n t e e L b l > T r a v e l G u a r a n t e e L b l < / T r a v e l G u a r a n t e e L b l > + 
+         < U n i t P r i c e L b l > U n i t P r i c e L b l < / U n i t P r i c e L b l > + 
+     < / L a b e l s > + 
      < H e a d e r >   
-         < A r r i v a l D a t e C a p t i o n > A r r i v a l D a t e C a p t i o n < / A r r i v a l D a t e C a p t i o n > - 
          < A r r i v a l _ d a t e > A r r i v a l _ d a t e < / A r r i v a l _ d a t e >   
          < B i l l e d T o _ L b l > B i l l e d T o _ L b l < / B i l l e d T o _ L b l > @@ -4702,16 +4675,12 @@
  
          < C u s t o m e r P o s t a l B a r C o d e > C u s t o m e r P o s t a l B a r C o d e < / C u s t o m e r P o s t a l B a r C o d e >   
-         < D e p a r t u r e D a t e C a p t i o n > D e p a r t u r e D a t e C a p t i o n < / D e p a r t u r e D a t e C a p t i o n > - 
          < D e p a r t u r e _ d a t e > D e p a r t u r e _ d a t e < / D e p a r t u r e _ d a t e >   
          < D i s p l a y A d d i t i o n a l F e e N o t e > D i s p l a y A d d i t i o n a l F e e N o t e < / D i s p l a y A d d i t i o n a l F e e N o t e >   
          < D i s t r i c t > D i s t r i c t < / D i s t r i c t >   
-         < D i s t r i c t C a p t i o n > D i s t r i c t C a p t i o n < / D i s t r i c t C a p t i o n > - 
          < D o c u m e n t D a t e > D o c u m e n t D a t e < / D o c u m e n t D a t e >   
          < D o c u m e n t D a t e _ L b l > D o c u m e n t D a t e _ L b l < / D o c u m e n t D a t e _ L b l > @@ -4722,10 +4691,14 @@
  
          < D o c u m e n t T i t l e _ L b l > D o c u m e n t T i t l e _ L b l < / D o c u m e n t T i t l e _ L b l >   
+         < D o c u m e n t _ D a t e > D o c u m e n t _ D a t e < / D o c u m e n t _ D a t e > + 
          < D u e D a t e > D u e D a t e < / D u e D a t e >   
          < D u e D a t e _ L b l > D u e D a t e _ L b l < / D u e D a t e _ L b l >   
+         < D u e _ D a t e > D u e _ D a t e < / D u e _ D a t e > + 
          < E M a i l _ H e a d e r _ L b l > E M a i l _ H e a d e r _ L b l < / E M a i l _ H e a d e r _ L b l >   
          < E x c h a n g e R a t e A s T e x t > E x c h a n g e R a t e A s T e x t < / E x c h a n g e R a t e A s T e x t > @@ -4740,42 +4713,28 @@
  
          < G l o b a l L o c a t i o n N u m b e r _ L b l > G l o b a l L o c a t i o n N u m b e r _ L b l < / G l o b a l L o c a t i o n N u m b e r _ L b l >   
-         < G r e e t i n g _ n a m e > G r e e t i n g _ n a m e < / G r e e t i n g _ n a m e > - 
-         < G r e e t i n g _ t e x t > G r e e t i n g _ t e x t < / G r e e t i n g _ t e x t > +         < G r e e t i n g > G r e e t i n g < / G r e e t i n g >   
          < H o m e P a g e _ H e a d e r _ L b l > H o m e P a g e _ H e a d e r _ L b l < / H o m e P a g e _ H e a d e r _ L b l >   
-         < I n c l u d i n g V A T C a p t i o n > I n c l u d i n g V A T C a p t i o n < / I n c l u d i n g V A T C a p t i o n > - 
-         < I n v o i c e A m o u n t C a p t i o n > I n v o i c e A m o u n t C a p t i o n < / I n v o i c e A m o u n t C a p t i o n > - 
-         < I n v o i c e D a t e C a p t i o n > I n v o i c e D a t e C a p t i o n < / I n v o i c e D a t e C a p t i o n > - 
          < I n v o i c e D i s c o u n t A m o u n t _ L b l > I n v o i c e D i s c o u n t A m o u n t _ L b l < / I n v o i c e D i s c o u n t A m o u n t _ L b l >   
          < I n v o i c e D i s c o u n t B a s e A m o u n t _ L b l > I n v o i c e D i s c o u n t B a s e A m o u n t _ L b l < / I n v o i c e D i s c o u n t B a s e A m o u n t _ L b l >   
-         < I n v o i c e M e s s a g e P a r t 1 > I n v o i c e M e s s a g e P a r t 1 < / I n v o i c e M e s s a g e P a r t 1 > - 
-         < I n v o i c e M e s s a g e P a r t 2 > I n v o i c e M e s s a g e P a r t 2 < / I n v o i c e M e s s a g e P a r t 2 > - 
          < L e g a l E n t i t y T y p e > L e g a l E n t i t y T y p e < / L e g a l E n t i t y T y p e >   
          < L e g a l E n t i t y T y p e _ L b l > L e g a l E n t i t y T y p e _ L b l < / L e g a l E n t i t y T y p e _ L b l >   
          < L i n e A m o u n t A f t e r I n v o i c e D i s c o u n t _ L b l > L i n e A m o u n t A f t e r I n v o i c e D i s c o u n t _ L b l < / L i n e A m o u n t A f t e r I n v o i c e D i s c o u n t _ L b l >   
-         < L i n e A m o u n t C a p t i o n > L i n e A m o u n t C a p t i o n < / L i n e A m o u n t C a p t i o n > - 
          < L o c a l C u r r e n c y _ L b l > L o c a l C u r r e n c y _ L b l < / L o c a l C u r r e n c y _ L b l >   
+         < M e s s a g e L i n e 1 > M e s s a g e L i n e 1 < / M e s s a g e L i n e 1 > + 
+         < M e s s a g e L i n e 2 > M e s s a g e L i n e 2 < / M e s s a g e L i n e 2 > + 
          < N a m e > N a m e < / N a m e >   
-         < N a m e C a p t i o n > N a m e C a p t i o n < / N a m e C a p t i o n > - 
-         < N u m b e r O f P e o p l e C a p t i o n > N u m b e r O f P e o p l e C a p t i o n < / N u m b e r O f P e o p l e C a p t i o n > - 
          < N u m b e r _ o f _ p e o p l e > N u m b e r _ o f _ p e o p l e < / N u m b e r _ o f _ p e o p l e >   
          < O r d e r N o > O r d e r N o < / O r d e r N o > @@ -4883,10 +4842,6 @@
          < T h a n k s _ L b l > T h a n k s _ L b l < / T h a n k s _ L b l >   
          < T o t a l _ L b l > T o t a l _ L b l < / T o t a l _ L b l > - 
-         < T r a v e l G u a r a n t e e C a p t i o n > T r a v e l G u a r a n t e e C a p t i o n < / T r a v e l G u a r a n t e e C a p t i o n > - 
-         < U n i t P r i c e C a p t i o n > U n i t P r i c e C a p t i o n < / U n i t P r i c e C a p t i o n >   
          < V A T A m o u n t S p e c i f i c a t i o n _ L b l > V A T A m o u n t S p e c i f i c a t i o n _ L b l < / V A T A m o u n t S p e c i f i c a t i o n _ L b l >   

</xml_diff>